<commit_message>
impreso capitulo I y II para revision de seminario II, agregados 2 anexos
</commit_message>
<xml_diff>
--- a/Capítulo 3.docx
+++ b/Capítulo 3.docx
@@ -2361,25 +2361,7 @@
           <w:sz w:val="24"/>
           <w:szCs w:val="24"/>
         </w:rPr>
-        <w:t xml:space="preserve">, los cuales consisten en el plan o las estrategias para llevar a cabo la investigación. Por ejemplo, si alguien quisiera saber el precio de una determinada tarifa por un servicio de traslado de una línea de taxis podría preguntarle a un amigo que ya haya utilizado dicho servicio o podría comunicarse directamente con la empresa que proporcionó el servició y esto le brindaría una valoración más exacta, no solo de la tarifa que se quería </w:t>
-      </w:r>
-      <w:proofErr w:type="gramStart"/>
-      <w:r>
-        <w:rPr>
-          <w:rFonts w:ascii="Arial" w:hAnsi="Arial" w:cs="Arial"/>
-          <w:sz w:val="24"/>
-          <w:szCs w:val="24"/>
-        </w:rPr>
-        <w:t>hallar</w:t>
-      </w:r>
-      <w:proofErr w:type="gramEnd"/>
-      <w:r>
-        <w:rPr>
-          <w:rFonts w:ascii="Arial" w:hAnsi="Arial" w:cs="Arial"/>
-          <w:sz w:val="24"/>
-          <w:szCs w:val="24"/>
-        </w:rPr>
-        <w:t xml:space="preserve"> primeramente, sino de otras tarifas que podrían ser interesantes y que el amigo inicial desconoce.</w:t>
+        <w:t>, los cuales consisten en el plan o las estrategias para llevar a cabo la investigación. Por ejemplo, si alguien quisiera saber el precio de una determinada tarifa por un servicio de traslado de una línea de taxis podría preguntarle a un amigo que ya haya utilizado dicho servicio o podría comunicarse directamente con la empresa que proporcionó el servició y esto le brindaría una valoración más exacta, no solo de la tarifa que se quería hallar primeramente, sino de otras tarifas que podrían ser interesantes y que el amigo inicial desconoce.</w:t>
       </w:r>
     </w:p>
     <w:p>
@@ -3411,7 +3393,6 @@
           <w:rFonts w:ascii="Arial" w:hAnsi="Arial" w:cs="Arial"/>
           <w:sz w:val="24"/>
           <w:szCs w:val="24"/>
-          <w:highlight w:val="yellow"/>
         </w:rPr>
         <w:t>El presente estudio tuvo como población los</w:t>
       </w:r>
@@ -3420,7 +3401,6 @@
           <w:rFonts w:ascii="Arial" w:hAnsi="Arial" w:cs="Arial"/>
           <w:sz w:val="24"/>
           <w:szCs w:val="24"/>
-          <w:highlight w:val="yellow"/>
         </w:rPr>
         <w:t xml:space="preserve"> proveedores privados de servicios de transporte terrestre </w:t>
       </w:r>
@@ -3429,7 +3409,6 @@
           <w:rFonts w:ascii="Arial" w:hAnsi="Arial" w:cs="Arial"/>
           <w:sz w:val="24"/>
           <w:szCs w:val="24"/>
-          <w:highlight w:val="yellow"/>
         </w:rPr>
         <w:t xml:space="preserve">del Municipio Maracaibo; la misma se considera una población infinita, puesto que es prácticamente imposible </w:t>
       </w:r>
@@ -3438,7 +3417,6 @@
           <w:rFonts w:ascii="Arial" w:hAnsi="Arial" w:cs="Arial"/>
           <w:sz w:val="24"/>
           <w:szCs w:val="24"/>
-          <w:highlight w:val="yellow"/>
         </w:rPr>
         <w:lastRenderedPageBreak/>
         <w:t xml:space="preserve">determinar el número de </w:t>
@@ -3448,7 +3426,6 @@
           <w:rFonts w:ascii="Arial" w:hAnsi="Arial" w:cs="Arial"/>
           <w:sz w:val="24"/>
           <w:szCs w:val="24"/>
-          <w:highlight w:val="yellow"/>
         </w:rPr>
         <w:t>transportistas</w:t>
       </w:r>
@@ -3457,7 +3434,6 @@
           <w:rFonts w:ascii="Arial" w:hAnsi="Arial" w:cs="Arial"/>
           <w:sz w:val="24"/>
           <w:szCs w:val="24"/>
-          <w:highlight w:val="yellow"/>
         </w:rPr>
         <w:t xml:space="preserve"> que están operando en dicho municipio en determinado momento</w:t>
       </w:r>
@@ -3466,7 +3442,6 @@
           <w:rFonts w:ascii="Arial" w:hAnsi="Arial" w:cs="Arial"/>
           <w:sz w:val="24"/>
           <w:szCs w:val="24"/>
-          <w:highlight w:val="yellow"/>
         </w:rPr>
         <w:t>.</w:t>
       </w:r>
@@ -4139,34 +4114,54 @@
           <w:rFonts w:ascii="Arial" w:hAnsi="Arial" w:cs="Arial"/>
           <w:sz w:val="24"/>
           <w:szCs w:val="24"/>
-          <w:highlight w:val="yellow"/>
-        </w:rPr>
-        <w:t xml:space="preserve">día previamente seleccionado de la semana en un horario correspondiente al turno </w:t>
-      </w:r>
-      <w:r>
-        <w:rPr>
-          <w:rFonts w:ascii="Arial" w:hAnsi="Arial" w:cs="Arial"/>
-          <w:sz w:val="24"/>
-          <w:szCs w:val="24"/>
-          <w:highlight w:val="yellow"/>
-        </w:rPr>
-        <w:t>del mañana comprendido</w:t>
-      </w:r>
-      <w:r>
-        <w:rPr>
-          <w:rFonts w:ascii="Arial" w:hAnsi="Arial" w:cs="Arial"/>
-          <w:sz w:val="24"/>
-          <w:szCs w:val="24"/>
-          <w:highlight w:val="yellow"/>
-        </w:rPr>
-        <w:t xml:space="preserve"> entre a hora y b hora</w:t>
-      </w:r>
-      <w:r>
-        <w:rPr>
-          <w:rFonts w:ascii="Arial" w:hAnsi="Arial" w:cs="Arial"/>
-          <w:sz w:val="24"/>
-          <w:szCs w:val="24"/>
-          <w:highlight w:val="yellow"/>
+        </w:rPr>
+        <w:t>día previamente seleccionado de la semana en un horario correspondiente al turno</w:t>
+      </w:r>
+      <w:r>
+        <w:rPr>
+          <w:rFonts w:ascii="Arial" w:hAnsi="Arial" w:cs="Arial"/>
+          <w:sz w:val="24"/>
+          <w:szCs w:val="24"/>
+        </w:rPr>
+        <w:t xml:space="preserve"> comprendido</w:t>
+      </w:r>
+      <w:r>
+        <w:rPr>
+          <w:rFonts w:ascii="Arial" w:hAnsi="Arial" w:cs="Arial"/>
+          <w:sz w:val="24"/>
+          <w:szCs w:val="24"/>
+        </w:rPr>
+        <w:t xml:space="preserve"> entre </w:t>
+      </w:r>
+      <w:r>
+        <w:rPr>
+          <w:rFonts w:ascii="Arial" w:hAnsi="Arial" w:cs="Arial"/>
+          <w:sz w:val="24"/>
+          <w:szCs w:val="24"/>
+        </w:rPr>
+        <w:t>ocho de la mañana y</w:t>
+      </w:r>
+      <w:r>
+        <w:rPr>
+          <w:rFonts w:ascii="Arial" w:hAnsi="Arial" w:cs="Arial"/>
+          <w:sz w:val="24"/>
+          <w:szCs w:val="24"/>
+        </w:rPr>
+        <w:t xml:space="preserve"> </w:t>
+      </w:r>
+      <w:r>
+        <w:rPr>
+          <w:rFonts w:ascii="Arial" w:hAnsi="Arial" w:cs="Arial"/>
+          <w:sz w:val="24"/>
+          <w:szCs w:val="24"/>
+        </w:rPr>
+        <w:t>doce del mediodía</w:t>
+      </w:r>
+      <w:r>
+        <w:rPr>
+          <w:rFonts w:ascii="Arial" w:hAnsi="Arial" w:cs="Arial"/>
+          <w:sz w:val="24"/>
+          <w:szCs w:val="24"/>
         </w:rPr>
         <w:t>.</w:t>
       </w:r>
@@ -4178,8 +4173,8 @@
         <w:tblLook w:val="04A0" w:firstRow="1" w:lastRow="0" w:firstColumn="1" w:lastColumn="0" w:noHBand="0" w:noVBand="1"/>
       </w:tblPr>
       <w:tblGrid>
-        <w:gridCol w:w="2753"/>
-        <w:gridCol w:w="2754"/>
+        <w:gridCol w:w="2410"/>
+        <w:gridCol w:w="3097"/>
         <w:gridCol w:w="2754"/>
       </w:tblGrid>
       <w:tr>
@@ -4316,7 +4311,7 @@
       <w:tr>
         <w:tc>
           <w:tcPr>
-            <w:tcW w:w="2753" w:type="dxa"/>
+            <w:tcW w:w="2410" w:type="dxa"/>
             <w:tcBorders>
               <w:top w:val="single" w:sz="4" w:space="0" w:color="auto"/>
             </w:tcBorders>
@@ -4329,7 +4324,7 @@
               </w:tabs>
               <w:overflowPunct w:val="0"/>
               <w:adjustRightInd w:val="0"/>
-              <w:spacing w:after="0" w:line="480" w:lineRule="auto"/>
+              <w:spacing w:after="0" w:line="240" w:lineRule="auto"/>
               <w:jc w:val="both"/>
               <w:rPr>
                 <w:rFonts w:ascii="Arial" w:hAnsi="Arial" w:cs="Arial"/>
@@ -4349,7 +4344,7 @@
         </w:tc>
         <w:tc>
           <w:tcPr>
-            <w:tcW w:w="2754" w:type="dxa"/>
+            <w:tcW w:w="3097" w:type="dxa"/>
             <w:tcBorders>
               <w:top w:val="single" w:sz="4" w:space="0" w:color="auto"/>
             </w:tcBorders>
@@ -4362,7 +4357,7 @@
               </w:tabs>
               <w:overflowPunct w:val="0"/>
               <w:adjustRightInd w:val="0"/>
-              <w:spacing w:after="0" w:line="480" w:lineRule="auto"/>
+              <w:spacing w:after="0" w:line="240" w:lineRule="auto"/>
               <w:jc w:val="both"/>
               <w:rPr>
                 <w:rFonts w:ascii="Arial" w:hAnsi="Arial" w:cs="Arial"/>
@@ -4395,7 +4390,7 @@
               </w:tabs>
               <w:overflowPunct w:val="0"/>
               <w:adjustRightInd w:val="0"/>
-              <w:spacing w:after="0" w:line="480" w:lineRule="auto"/>
+              <w:spacing w:after="0" w:line="240" w:lineRule="auto"/>
               <w:jc w:val="both"/>
               <w:rPr>
                 <w:rFonts w:ascii="Arial" w:hAnsi="Arial" w:cs="Arial"/>
@@ -4433,7 +4428,8 @@
       <w:tr>
         <w:tc>
           <w:tcPr>
-            <w:tcW w:w="2753" w:type="dxa"/>
+            <w:tcW w:w="2410" w:type="dxa"/>
+            <w:vAlign w:val="center"/>
           </w:tcPr>
           <w:p>
             <w:pPr>
@@ -4443,8 +4439,7 @@
               </w:tabs>
               <w:overflowPunct w:val="0"/>
               <w:adjustRightInd w:val="0"/>
-              <w:spacing w:after="0" w:line="480" w:lineRule="auto"/>
-              <w:jc w:val="both"/>
+              <w:spacing w:after="0" w:line="240" w:lineRule="auto"/>
               <w:rPr>
                 <w:rFonts w:ascii="Arial" w:hAnsi="Arial" w:cs="Arial"/>
                 <w:sz w:val="24"/>
@@ -4463,7 +4458,7 @@
         </w:tc>
         <w:tc>
           <w:tcPr>
-            <w:tcW w:w="2754" w:type="dxa"/>
+            <w:tcW w:w="3097" w:type="dxa"/>
           </w:tcPr>
           <w:p>
             <w:pPr>
@@ -4473,7 +4468,7 @@
               </w:tabs>
               <w:overflowPunct w:val="0"/>
               <w:adjustRightInd w:val="0"/>
-              <w:spacing w:after="0" w:line="480" w:lineRule="auto"/>
+              <w:spacing w:after="0" w:line="240" w:lineRule="auto"/>
               <w:jc w:val="both"/>
               <w:rPr>
                 <w:rFonts w:ascii="Arial" w:hAnsi="Arial" w:cs="Arial"/>
@@ -4481,6 +4476,14 @@
                 <w:szCs w:val="24"/>
               </w:rPr>
             </w:pPr>
+            <w:r>
+              <w:rPr>
+                <w:rFonts w:ascii="Arial" w:hAnsi="Arial" w:cs="Arial"/>
+                <w:sz w:val="24"/>
+                <w:szCs w:val="24"/>
+              </w:rPr>
+              <w:t>Conductores de la línea de taxis ubicada en la universidad Dr. Rafael Belloso Chacín.</w:t>
+            </w:r>
           </w:p>
         </w:tc>
         <w:tc>
@@ -4495,7 +4498,7 @@
               </w:tabs>
               <w:overflowPunct w:val="0"/>
               <w:adjustRightInd w:val="0"/>
-              <w:spacing w:after="0" w:line="480" w:lineRule="auto"/>
+              <w:spacing w:after="0" w:line="240" w:lineRule="auto"/>
               <w:jc w:val="both"/>
               <w:rPr>
                 <w:rFonts w:ascii="Arial" w:hAnsi="Arial" w:cs="Arial"/>
@@ -4503,13 +4506,22 @@
                 <w:szCs w:val="24"/>
               </w:rPr>
             </w:pPr>
+            <w:r>
+              <w:rPr>
+                <w:rFonts w:ascii="Arial" w:hAnsi="Arial" w:cs="Arial"/>
+                <w:sz w:val="24"/>
+                <w:szCs w:val="24"/>
+              </w:rPr>
+              <w:t>Los conductores en su mayoría poseen vehículos pequeños tipo sedán.</w:t>
+            </w:r>
           </w:p>
         </w:tc>
       </w:tr>
       <w:tr>
         <w:tc>
           <w:tcPr>
-            <w:tcW w:w="2753" w:type="dxa"/>
+            <w:tcW w:w="2410" w:type="dxa"/>
+            <w:vAlign w:val="center"/>
           </w:tcPr>
           <w:p>
             <w:pPr>
@@ -4519,8 +4531,7 @@
               </w:tabs>
               <w:overflowPunct w:val="0"/>
               <w:adjustRightInd w:val="0"/>
-              <w:spacing w:after="0" w:line="480" w:lineRule="auto"/>
-              <w:jc w:val="both"/>
+              <w:spacing w:after="0" w:line="240" w:lineRule="auto"/>
               <w:rPr>
                 <w:rFonts w:ascii="Arial" w:hAnsi="Arial" w:cs="Arial"/>
                 <w:sz w:val="24"/>
@@ -4533,13 +4544,45 @@
                 <w:sz w:val="24"/>
                 <w:szCs w:val="24"/>
               </w:rPr>
-              <w:t>3 vans</w:t>
+              <w:t>5</w:t>
             </w:r>
-          </w:p>
-        </w:tc>
-        <w:tc>
-          <w:tcPr>
-            <w:tcW w:w="2754" w:type="dxa"/>
+            <w:r>
+              <w:rPr>
+                <w:rFonts w:ascii="Arial" w:hAnsi="Arial" w:cs="Arial"/>
+                <w:sz w:val="24"/>
+                <w:szCs w:val="24"/>
+              </w:rPr>
+              <w:t xml:space="preserve"> </w:t>
+            </w:r>
+            <w:r>
+              <w:rPr>
+                <w:rFonts w:ascii="Arial" w:hAnsi="Arial" w:cs="Arial"/>
+                <w:sz w:val="24"/>
+                <w:szCs w:val="24"/>
+              </w:rPr>
+              <w:t>transportistas de rutas (</w:t>
+            </w:r>
+            <w:r>
+              <w:rPr>
+                <w:rFonts w:ascii="Arial" w:hAnsi="Arial" w:cs="Arial"/>
+                <w:sz w:val="24"/>
+                <w:szCs w:val="24"/>
+              </w:rPr>
+              <w:t>van</w:t>
+            </w:r>
+            <w:r>
+              <w:rPr>
+                <w:rFonts w:ascii="Arial" w:hAnsi="Arial" w:cs="Arial"/>
+                <w:sz w:val="24"/>
+                <w:szCs w:val="24"/>
+              </w:rPr>
+              <w:t>)</w:t>
+            </w:r>
+          </w:p>
+        </w:tc>
+        <w:tc>
+          <w:tcPr>
+            <w:tcW w:w="3097" w:type="dxa"/>
           </w:tcPr>
           <w:p>
             <w:pPr>
@@ -4549,7 +4592,7 @@
               </w:tabs>
               <w:overflowPunct w:val="0"/>
               <w:adjustRightInd w:val="0"/>
-              <w:spacing w:after="0" w:line="480" w:lineRule="auto"/>
+              <w:spacing w:after="0" w:line="240" w:lineRule="auto"/>
               <w:jc w:val="both"/>
               <w:rPr>
                 <w:rFonts w:ascii="Arial" w:hAnsi="Arial" w:cs="Arial"/>
@@ -4557,6 +4600,14 @@
                 <w:szCs w:val="24"/>
               </w:rPr>
             </w:pPr>
+            <w:r>
+              <w:rPr>
+                <w:rFonts w:ascii="Arial" w:hAnsi="Arial" w:cs="Arial"/>
+                <w:sz w:val="24"/>
+                <w:szCs w:val="24"/>
+              </w:rPr>
+              <w:t>Conductores de transportes ubicados en la plaza de toros frente a urbe</w:t>
+            </w:r>
           </w:p>
         </w:tc>
         <w:tc>
@@ -4571,7 +4622,7 @@
               </w:tabs>
               <w:overflowPunct w:val="0"/>
               <w:adjustRightInd w:val="0"/>
-              <w:spacing w:after="0" w:line="480" w:lineRule="auto"/>
+              <w:spacing w:after="0" w:line="240" w:lineRule="auto"/>
               <w:jc w:val="both"/>
               <w:rPr>
                 <w:rFonts w:ascii="Arial" w:hAnsi="Arial" w:cs="Arial"/>
@@ -4579,28 +4630,18 @@
                 <w:szCs w:val="24"/>
               </w:rPr>
             </w:pPr>
+            <w:r>
+              <w:rPr>
+                <w:rFonts w:ascii="Arial" w:hAnsi="Arial" w:cs="Arial"/>
+                <w:sz w:val="24"/>
+                <w:szCs w:val="24"/>
+              </w:rPr>
+              <w:t>Los conductores en su mayoría poseen vehículos tipo van.</w:t>
+            </w:r>
           </w:p>
         </w:tc>
       </w:tr>
     </w:tbl>
-    <w:p>
-      <w:pPr>
-        <w:widowControl w:val="0"/>
-        <w:tabs>
-          <w:tab w:val="left" w:pos="0"/>
-        </w:tabs>
-        <w:overflowPunct w:val="0"/>
-        <w:adjustRightInd w:val="0"/>
-        <w:spacing w:after="0" w:line="480" w:lineRule="auto"/>
-        <w:ind w:firstLine="284"/>
-        <w:jc w:val="both"/>
-        <w:rPr>
-          <w:rFonts w:ascii="Arial" w:hAnsi="Arial" w:cs="Arial"/>
-          <w:sz w:val="24"/>
-          <w:szCs w:val="24"/>
-        </w:rPr>
-      </w:pPr>
-    </w:p>
     <w:p>
       <w:pPr>
         <w:widowControl w:val="0"/>
@@ -5918,8 +5959,6 @@
           <w:szCs w:val="24"/>
         </w:rPr>
       </w:pPr>
-      <w:bookmarkStart w:id="0" w:name="_GoBack"/>
-      <w:bookmarkEnd w:id="0"/>
     </w:p>
     <w:p>
       <w:pPr>
@@ -16823,2453 +16862,6 @@
       </w:tr>
     </w:tbl>
     <w:p/>
-    <w:p/>
-    <w:tbl>
-      <w:tblPr>
-        <w:tblpPr w:leftFromText="141" w:rightFromText="141" w:vertAnchor="text" w:horzAnchor="margin" w:tblpXSpec="center" w:tblpY="220"/>
-        <w:tblW w:w="13852" w:type="dxa"/>
-        <w:tblBorders>
-          <w:top w:val="single" w:sz="8" w:space="0" w:color="000000"/>
-          <w:left w:val="single" w:sz="8" w:space="0" w:color="000000"/>
-          <w:bottom w:val="single" w:sz="8" w:space="0" w:color="000000"/>
-          <w:right w:val="single" w:sz="8" w:space="0" w:color="000000"/>
-        </w:tblBorders>
-        <w:shd w:val="clear" w:color="auto" w:fill="FFFFFF"/>
-        <w:tblLayout w:type="fixed"/>
-        <w:tblLook w:val="04A0" w:firstRow="1" w:lastRow="0" w:firstColumn="1" w:lastColumn="0" w:noHBand="0" w:noVBand="1"/>
-      </w:tblPr>
-      <w:tblGrid>
-        <w:gridCol w:w="1129"/>
-        <w:gridCol w:w="5035"/>
-        <w:gridCol w:w="480"/>
-        <w:gridCol w:w="481"/>
-        <w:gridCol w:w="480"/>
-        <w:gridCol w:w="481"/>
-        <w:gridCol w:w="480"/>
-        <w:gridCol w:w="481"/>
-        <w:gridCol w:w="480"/>
-        <w:gridCol w:w="481"/>
-        <w:gridCol w:w="480"/>
-        <w:gridCol w:w="481"/>
-        <w:gridCol w:w="480"/>
-        <w:gridCol w:w="481"/>
-        <w:gridCol w:w="480"/>
-        <w:gridCol w:w="481"/>
-        <w:gridCol w:w="480"/>
-        <w:gridCol w:w="481"/>
-      </w:tblGrid>
-      <w:tr>
-        <w:trPr>
-          <w:trHeight w:val="267"/>
-        </w:trPr>
-        <w:tc>
-          <w:tcPr>
-            <w:tcW w:w="13852" w:type="dxa"/>
-            <w:gridSpan w:val="18"/>
-            <w:tcBorders>
-              <w:top w:val="nil"/>
-              <w:left w:val="nil"/>
-              <w:bottom w:val="single" w:sz="4" w:space="0" w:color="auto"/>
-              <w:right w:val="nil"/>
-            </w:tcBorders>
-            <w:shd w:val="clear" w:color="auto" w:fill="FFFFFF" w:themeFill="background1"/>
-            <w:vAlign w:val="center"/>
-          </w:tcPr>
-          <w:p>
-            <w:pPr>
-              <w:pStyle w:val="Default"/>
-              <w:widowControl w:val="0"/>
-              <w:jc w:val="center"/>
-              <w:rPr>
-                <w:rFonts w:eastAsia="Times New Roman"/>
-                <w:b/>
-                <w:color w:val="auto"/>
-                <w:sz w:val="22"/>
-                <w:szCs w:val="22"/>
-                <w:lang w:val="es-MX" w:eastAsia="es-ES"/>
-              </w:rPr>
-            </w:pPr>
-            <w:r>
-              <w:rPr>
-                <w:rFonts w:eastAsia="Times New Roman"/>
-                <w:b/>
-                <w:color w:val="auto"/>
-                <w:sz w:val="22"/>
-                <w:szCs w:val="22"/>
-                <w:lang w:val="es-MX" w:eastAsia="es-ES"/>
-              </w:rPr>
-              <w:lastRenderedPageBreak/>
-              <w:t xml:space="preserve">Cuadro </w:t>
-            </w:r>
-            <w:r>
-              <w:rPr>
-                <w:rFonts w:eastAsia="Times New Roman"/>
-                <w:b/>
-                <w:color w:val="auto"/>
-                <w:sz w:val="22"/>
-                <w:szCs w:val="22"/>
-                <w:highlight w:val="yellow"/>
-                <w:lang w:val="es-MX" w:eastAsia="es-ES"/>
-              </w:rPr>
-              <w:t>#</w:t>
-            </w:r>
-          </w:p>
-          <w:p>
-            <w:pPr>
-              <w:pStyle w:val="Default"/>
-              <w:widowControl w:val="0"/>
-              <w:jc w:val="center"/>
-              <w:rPr>
-                <w:rFonts w:eastAsia="Times New Roman"/>
-                <w:b/>
-                <w:color w:val="auto"/>
-                <w:sz w:val="22"/>
-                <w:szCs w:val="22"/>
-                <w:lang w:val="es-MX" w:eastAsia="es-ES"/>
-              </w:rPr>
-            </w:pPr>
-            <w:r>
-              <w:rPr>
-                <w:rFonts w:eastAsia="Times New Roman"/>
-                <w:b/>
-                <w:color w:val="auto"/>
-                <w:sz w:val="22"/>
-                <w:szCs w:val="22"/>
-                <w:lang w:val="es-MX" w:eastAsia="es-ES"/>
-              </w:rPr>
-              <w:t>CRONOGRAMA DE ACTIVIDADES</w:t>
-            </w:r>
-          </w:p>
-          <w:p>
-            <w:pPr>
-              <w:spacing w:after="0" w:line="240" w:lineRule="auto"/>
-              <w:jc w:val="center"/>
-              <w:rPr>
-                <w:rFonts w:ascii="Arial" w:hAnsi="Arial" w:cs="Arial"/>
-                <w:b/>
-                <w:color w:val="000000"/>
-              </w:rPr>
-            </w:pPr>
-            <w:r>
-              <w:rPr>
-                <w:rFonts w:ascii="Arial" w:eastAsia="Times New Roman" w:hAnsi="Arial" w:cs="Arial"/>
-                <w:b/>
-                <w:lang w:val="es-MX" w:eastAsia="es-ES"/>
-              </w:rPr>
-              <w:t xml:space="preserve">Periodo de ejecución: </w:t>
-            </w:r>
-            <w:r>
-              <w:rPr>
-                <w:rFonts w:ascii="Arial" w:eastAsia="Times New Roman" w:hAnsi="Arial" w:cs="Arial"/>
-                <w:b/>
-                <w:lang w:val="es-MX" w:eastAsia="es-ES"/>
-              </w:rPr>
-              <w:t>agosto</w:t>
-            </w:r>
-            <w:r>
-              <w:rPr>
-                <w:rFonts w:ascii="Arial" w:eastAsia="Times New Roman" w:hAnsi="Arial" w:cs="Arial"/>
-                <w:b/>
-                <w:lang w:val="es-MX" w:eastAsia="es-ES"/>
-              </w:rPr>
-              <w:t xml:space="preserve"> – </w:t>
-            </w:r>
-            <w:r>
-              <w:rPr>
-                <w:rFonts w:ascii="Arial" w:eastAsia="Times New Roman" w:hAnsi="Arial" w:cs="Arial"/>
-                <w:b/>
-                <w:lang w:val="es-MX" w:eastAsia="es-ES"/>
-              </w:rPr>
-              <w:t>noviembre</w:t>
-            </w:r>
-            <w:r>
-              <w:rPr>
-                <w:rFonts w:ascii="Arial" w:eastAsia="Times New Roman" w:hAnsi="Arial" w:cs="Arial"/>
-                <w:b/>
-                <w:lang w:val="es-MX" w:eastAsia="es-ES"/>
-              </w:rPr>
-              <w:t xml:space="preserve"> 2019</w:t>
-            </w:r>
-          </w:p>
-        </w:tc>
-      </w:tr>
-      <w:tr>
-        <w:trPr>
-          <w:trHeight w:val="267"/>
-        </w:trPr>
-        <w:tc>
-          <w:tcPr>
-            <w:tcW w:w="1129" w:type="dxa"/>
-            <w:vMerge w:val="restart"/>
-            <w:tcBorders>
-              <w:top w:val="single" w:sz="4" w:space="0" w:color="auto"/>
-              <w:left w:val="single" w:sz="4" w:space="0" w:color="auto"/>
-              <w:right w:val="single" w:sz="8" w:space="0" w:color="000000"/>
-            </w:tcBorders>
-            <w:shd w:val="clear" w:color="auto" w:fill="FFFFFF" w:themeFill="background1"/>
-            <w:vAlign w:val="center"/>
-          </w:tcPr>
-          <w:p>
-            <w:pPr>
-              <w:spacing w:after="0"/>
-              <w:jc w:val="center"/>
-              <w:rPr>
-                <w:rFonts w:ascii="Arial" w:hAnsi="Arial" w:cs="Arial"/>
-                <w:b/>
-                <w:color w:val="000000"/>
-              </w:rPr>
-            </w:pPr>
-            <w:r>
-              <w:rPr>
-                <w:rFonts w:ascii="Arial" w:hAnsi="Arial" w:cs="Arial"/>
-                <w:b/>
-                <w:color w:val="000000"/>
-              </w:rPr>
-              <w:t>Fases</w:t>
-            </w:r>
-          </w:p>
-        </w:tc>
-        <w:tc>
-          <w:tcPr>
-            <w:tcW w:w="5035" w:type="dxa"/>
-            <w:vMerge w:val="restart"/>
-            <w:tcBorders>
-              <w:top w:val="single" w:sz="4" w:space="0" w:color="auto"/>
-              <w:left w:val="single" w:sz="8" w:space="0" w:color="000000"/>
-              <w:right w:val="single" w:sz="8" w:space="0" w:color="000000"/>
-            </w:tcBorders>
-            <w:shd w:val="clear" w:color="auto" w:fill="FFFFFF" w:themeFill="background1"/>
-            <w:vAlign w:val="center"/>
-          </w:tcPr>
-          <w:p>
-            <w:pPr>
-              <w:spacing w:after="0"/>
-              <w:jc w:val="center"/>
-              <w:rPr>
-                <w:rFonts w:ascii="Arial" w:hAnsi="Arial" w:cs="Arial"/>
-                <w:b/>
-                <w:color w:val="000000"/>
-              </w:rPr>
-            </w:pPr>
-            <w:r>
-              <w:rPr>
-                <w:rFonts w:ascii="Arial" w:hAnsi="Arial" w:cs="Arial"/>
-                <w:b/>
-                <w:color w:val="000000"/>
-              </w:rPr>
-              <w:t>Actividades</w:t>
-            </w:r>
-          </w:p>
-        </w:tc>
-        <w:tc>
-          <w:tcPr>
-            <w:tcW w:w="7688" w:type="dxa"/>
-            <w:gridSpan w:val="16"/>
-            <w:tcBorders>
-              <w:top w:val="single" w:sz="4" w:space="0" w:color="auto"/>
-              <w:left w:val="single" w:sz="8" w:space="0" w:color="000000"/>
-              <w:bottom w:val="single" w:sz="2" w:space="0" w:color="auto"/>
-            </w:tcBorders>
-            <w:shd w:val="clear" w:color="auto" w:fill="FFFFFF" w:themeFill="background1"/>
-            <w:vAlign w:val="center"/>
-          </w:tcPr>
-          <w:p>
-            <w:pPr>
-              <w:spacing w:after="0" w:line="240" w:lineRule="auto"/>
-              <w:jc w:val="center"/>
-              <w:rPr>
-                <w:rFonts w:ascii="Arial" w:hAnsi="Arial" w:cs="Arial"/>
-                <w:b/>
-                <w:color w:val="000000"/>
-              </w:rPr>
-            </w:pPr>
-            <w:r>
-              <w:rPr>
-                <w:rFonts w:ascii="Arial" w:hAnsi="Arial" w:cs="Arial"/>
-                <w:b/>
-                <w:color w:val="000000"/>
-              </w:rPr>
-              <w:t>Meses</w:t>
-            </w:r>
-          </w:p>
-        </w:tc>
-      </w:tr>
-      <w:tr>
-        <w:trPr>
-          <w:trHeight w:val="267"/>
-        </w:trPr>
-        <w:tc>
-          <w:tcPr>
-            <w:tcW w:w="1129" w:type="dxa"/>
-            <w:vMerge/>
-            <w:tcBorders>
-              <w:left w:val="single" w:sz="4" w:space="0" w:color="auto"/>
-              <w:right w:val="single" w:sz="8" w:space="0" w:color="000000"/>
-            </w:tcBorders>
-            <w:shd w:val="clear" w:color="auto" w:fill="FFFFFF" w:themeFill="background1"/>
-            <w:vAlign w:val="center"/>
-          </w:tcPr>
-          <w:p>
-            <w:pPr>
-              <w:spacing w:after="0"/>
-              <w:jc w:val="center"/>
-              <w:rPr>
-                <w:rFonts w:ascii="Arial" w:hAnsi="Arial" w:cs="Arial"/>
-                <w:color w:val="000000"/>
-              </w:rPr>
-            </w:pPr>
-          </w:p>
-        </w:tc>
-        <w:tc>
-          <w:tcPr>
-            <w:tcW w:w="5035" w:type="dxa"/>
-            <w:vMerge/>
-            <w:tcBorders>
-              <w:left w:val="single" w:sz="8" w:space="0" w:color="000000"/>
-              <w:right w:val="single" w:sz="8" w:space="0" w:color="000000"/>
-            </w:tcBorders>
-            <w:shd w:val="clear" w:color="auto" w:fill="FFFFFF" w:themeFill="background1"/>
-            <w:vAlign w:val="center"/>
-          </w:tcPr>
-          <w:p>
-            <w:pPr>
-              <w:spacing w:after="0"/>
-              <w:jc w:val="center"/>
-              <w:rPr>
-                <w:rFonts w:ascii="Arial" w:hAnsi="Arial" w:cs="Arial"/>
-                <w:color w:val="000000"/>
-              </w:rPr>
-            </w:pPr>
-          </w:p>
-        </w:tc>
-        <w:tc>
-          <w:tcPr>
-            <w:tcW w:w="1922" w:type="dxa"/>
-            <w:gridSpan w:val="4"/>
-            <w:tcBorders>
-              <w:top w:val="single" w:sz="8" w:space="0" w:color="000000"/>
-              <w:left w:val="single" w:sz="8" w:space="0" w:color="000000"/>
-              <w:bottom w:val="single" w:sz="2" w:space="0" w:color="auto"/>
-            </w:tcBorders>
-            <w:shd w:val="clear" w:color="auto" w:fill="FFFFFF" w:themeFill="background1"/>
-            <w:vAlign w:val="center"/>
-          </w:tcPr>
-          <w:p>
-            <w:pPr>
-              <w:spacing w:after="0" w:line="240" w:lineRule="auto"/>
-              <w:jc w:val="center"/>
-              <w:rPr>
-                <w:rFonts w:ascii="Arial" w:hAnsi="Arial" w:cs="Arial"/>
-                <w:b/>
-                <w:color w:val="000000"/>
-              </w:rPr>
-            </w:pPr>
-            <w:r>
-              <w:rPr>
-                <w:rFonts w:ascii="Arial" w:hAnsi="Arial" w:cs="Arial"/>
-                <w:b/>
-                <w:color w:val="000000"/>
-              </w:rPr>
-              <w:t>Agosto</w:t>
-            </w:r>
-          </w:p>
-        </w:tc>
-        <w:tc>
-          <w:tcPr>
-            <w:tcW w:w="1922" w:type="dxa"/>
-            <w:gridSpan w:val="4"/>
-            <w:tcBorders>
-              <w:top w:val="single" w:sz="8" w:space="0" w:color="000000"/>
-              <w:left w:val="single" w:sz="8" w:space="0" w:color="000000"/>
-              <w:bottom w:val="single" w:sz="2" w:space="0" w:color="auto"/>
-            </w:tcBorders>
-            <w:shd w:val="clear" w:color="auto" w:fill="FFFFFF" w:themeFill="background1"/>
-            <w:vAlign w:val="center"/>
-          </w:tcPr>
-          <w:p>
-            <w:pPr>
-              <w:spacing w:after="0" w:line="240" w:lineRule="auto"/>
-              <w:jc w:val="center"/>
-              <w:rPr>
-                <w:rFonts w:ascii="Arial" w:hAnsi="Arial" w:cs="Arial"/>
-                <w:b/>
-                <w:color w:val="000000"/>
-              </w:rPr>
-            </w:pPr>
-            <w:r>
-              <w:rPr>
-                <w:rFonts w:ascii="Arial" w:hAnsi="Arial" w:cs="Arial"/>
-                <w:b/>
-                <w:color w:val="000000"/>
-              </w:rPr>
-              <w:t>Septiembre</w:t>
-            </w:r>
-          </w:p>
-        </w:tc>
-        <w:tc>
-          <w:tcPr>
-            <w:tcW w:w="1922" w:type="dxa"/>
-            <w:gridSpan w:val="4"/>
-            <w:tcBorders>
-              <w:top w:val="single" w:sz="8" w:space="0" w:color="000000"/>
-              <w:left w:val="single" w:sz="8" w:space="0" w:color="000000"/>
-              <w:bottom w:val="single" w:sz="2" w:space="0" w:color="auto"/>
-            </w:tcBorders>
-            <w:shd w:val="clear" w:color="auto" w:fill="FFFFFF" w:themeFill="background1"/>
-            <w:vAlign w:val="center"/>
-          </w:tcPr>
-          <w:p>
-            <w:pPr>
-              <w:spacing w:after="0" w:line="240" w:lineRule="auto"/>
-              <w:jc w:val="center"/>
-              <w:rPr>
-                <w:rFonts w:ascii="Arial" w:hAnsi="Arial" w:cs="Arial"/>
-                <w:b/>
-                <w:color w:val="000000"/>
-              </w:rPr>
-            </w:pPr>
-            <w:r>
-              <w:rPr>
-                <w:rFonts w:ascii="Arial" w:hAnsi="Arial" w:cs="Arial"/>
-                <w:b/>
-                <w:color w:val="000000"/>
-              </w:rPr>
-              <w:t>Octubre</w:t>
-            </w:r>
-          </w:p>
-        </w:tc>
-        <w:tc>
-          <w:tcPr>
-            <w:tcW w:w="1922" w:type="dxa"/>
-            <w:gridSpan w:val="4"/>
-            <w:tcBorders>
-              <w:top w:val="single" w:sz="8" w:space="0" w:color="000000"/>
-              <w:left w:val="single" w:sz="8" w:space="0" w:color="000000"/>
-              <w:bottom w:val="single" w:sz="2" w:space="0" w:color="auto"/>
-            </w:tcBorders>
-            <w:shd w:val="clear" w:color="auto" w:fill="FFFFFF" w:themeFill="background1"/>
-            <w:vAlign w:val="center"/>
-          </w:tcPr>
-          <w:p>
-            <w:pPr>
-              <w:spacing w:after="0" w:line="240" w:lineRule="auto"/>
-              <w:jc w:val="center"/>
-              <w:rPr>
-                <w:rFonts w:ascii="Arial" w:hAnsi="Arial" w:cs="Arial"/>
-                <w:b/>
-                <w:color w:val="000000"/>
-              </w:rPr>
-            </w:pPr>
-            <w:r>
-              <w:rPr>
-                <w:rFonts w:ascii="Arial" w:hAnsi="Arial" w:cs="Arial"/>
-                <w:b/>
-                <w:color w:val="000000"/>
-              </w:rPr>
-              <w:t>Noviembre</w:t>
-            </w:r>
-          </w:p>
-        </w:tc>
-      </w:tr>
-      <w:tr>
-        <w:trPr>
-          <w:trHeight w:val="267"/>
-        </w:trPr>
-        <w:tc>
-          <w:tcPr>
-            <w:tcW w:w="1129" w:type="dxa"/>
-            <w:vMerge/>
-            <w:tcBorders>
-              <w:left w:val="single" w:sz="4" w:space="0" w:color="auto"/>
-              <w:right w:val="single" w:sz="8" w:space="0" w:color="000000"/>
-            </w:tcBorders>
-            <w:shd w:val="clear" w:color="auto" w:fill="FFFFFF" w:themeFill="background1"/>
-            <w:vAlign w:val="center"/>
-          </w:tcPr>
-          <w:p>
-            <w:pPr>
-              <w:spacing w:after="0"/>
-              <w:jc w:val="center"/>
-              <w:rPr>
-                <w:rFonts w:ascii="Arial" w:hAnsi="Arial" w:cs="Arial"/>
-                <w:b/>
-                <w:color w:val="000000"/>
-              </w:rPr>
-            </w:pPr>
-          </w:p>
-        </w:tc>
-        <w:tc>
-          <w:tcPr>
-            <w:tcW w:w="5035" w:type="dxa"/>
-            <w:vMerge/>
-            <w:tcBorders>
-              <w:left w:val="single" w:sz="8" w:space="0" w:color="000000"/>
-              <w:right w:val="single" w:sz="8" w:space="0" w:color="000000"/>
-            </w:tcBorders>
-            <w:shd w:val="clear" w:color="auto" w:fill="FFFFFF" w:themeFill="background1"/>
-            <w:vAlign w:val="center"/>
-          </w:tcPr>
-          <w:p>
-            <w:pPr>
-              <w:spacing w:after="0"/>
-              <w:jc w:val="center"/>
-              <w:rPr>
-                <w:rFonts w:ascii="Arial" w:hAnsi="Arial" w:cs="Arial"/>
-                <w:b/>
-                <w:color w:val="000000"/>
-              </w:rPr>
-            </w:pPr>
-          </w:p>
-        </w:tc>
-        <w:tc>
-          <w:tcPr>
-            <w:tcW w:w="7688" w:type="dxa"/>
-            <w:gridSpan w:val="16"/>
-            <w:tcBorders>
-              <w:top w:val="single" w:sz="8" w:space="0" w:color="000000"/>
-              <w:left w:val="single" w:sz="8" w:space="0" w:color="000000"/>
-              <w:bottom w:val="single" w:sz="2" w:space="0" w:color="auto"/>
-            </w:tcBorders>
-            <w:shd w:val="clear" w:color="auto" w:fill="FFFFFF" w:themeFill="background1"/>
-            <w:vAlign w:val="center"/>
-          </w:tcPr>
-          <w:p>
-            <w:pPr>
-              <w:spacing w:after="0" w:line="240" w:lineRule="auto"/>
-              <w:jc w:val="center"/>
-              <w:rPr>
-                <w:rFonts w:ascii="Arial" w:hAnsi="Arial" w:cs="Arial"/>
-                <w:b/>
-                <w:color w:val="000000"/>
-              </w:rPr>
-            </w:pPr>
-            <w:r>
-              <w:rPr>
-                <w:rFonts w:ascii="Arial" w:hAnsi="Arial" w:cs="Arial"/>
-                <w:b/>
-                <w:color w:val="000000"/>
-              </w:rPr>
-              <w:t>Semanas</w:t>
-            </w:r>
-          </w:p>
-        </w:tc>
-      </w:tr>
-      <w:tr>
-        <w:trPr>
-          <w:trHeight w:val="267"/>
-        </w:trPr>
-        <w:tc>
-          <w:tcPr>
-            <w:tcW w:w="1129" w:type="dxa"/>
-            <w:vMerge/>
-            <w:tcBorders>
-              <w:left w:val="single" w:sz="4" w:space="0" w:color="auto"/>
-              <w:bottom w:val="single" w:sz="8" w:space="0" w:color="000000"/>
-              <w:right w:val="single" w:sz="8" w:space="0" w:color="000000"/>
-            </w:tcBorders>
-            <w:shd w:val="clear" w:color="auto" w:fill="FFFFFF" w:themeFill="background1"/>
-            <w:vAlign w:val="center"/>
-          </w:tcPr>
-          <w:p>
-            <w:pPr>
-              <w:spacing w:after="0"/>
-              <w:jc w:val="center"/>
-              <w:rPr>
-                <w:rFonts w:ascii="Arial" w:hAnsi="Arial" w:cs="Arial"/>
-                <w:b/>
-                <w:color w:val="000000"/>
-              </w:rPr>
-            </w:pPr>
-          </w:p>
-        </w:tc>
-        <w:tc>
-          <w:tcPr>
-            <w:tcW w:w="5035" w:type="dxa"/>
-            <w:vMerge/>
-            <w:tcBorders>
-              <w:left w:val="single" w:sz="8" w:space="0" w:color="000000"/>
-              <w:bottom w:val="single" w:sz="8" w:space="0" w:color="000000"/>
-              <w:right w:val="single" w:sz="8" w:space="0" w:color="000000"/>
-            </w:tcBorders>
-            <w:shd w:val="clear" w:color="auto" w:fill="FFFFFF" w:themeFill="background1"/>
-            <w:vAlign w:val="center"/>
-          </w:tcPr>
-          <w:p>
-            <w:pPr>
-              <w:spacing w:after="0"/>
-              <w:jc w:val="center"/>
-              <w:rPr>
-                <w:rFonts w:ascii="Arial" w:hAnsi="Arial" w:cs="Arial"/>
-                <w:b/>
-                <w:color w:val="000000"/>
-              </w:rPr>
-            </w:pPr>
-          </w:p>
-        </w:tc>
-        <w:tc>
-          <w:tcPr>
-            <w:tcW w:w="480" w:type="dxa"/>
-            <w:tcBorders>
-              <w:top w:val="single" w:sz="8" w:space="0" w:color="000000"/>
-              <w:left w:val="single" w:sz="8" w:space="0" w:color="000000"/>
-              <w:bottom w:val="single" w:sz="4" w:space="0" w:color="auto"/>
-            </w:tcBorders>
-            <w:shd w:val="clear" w:color="auto" w:fill="FFFFFF" w:themeFill="background1"/>
-            <w:vAlign w:val="center"/>
-          </w:tcPr>
-          <w:p>
-            <w:pPr>
-              <w:spacing w:after="0" w:line="240" w:lineRule="auto"/>
-              <w:jc w:val="center"/>
-              <w:rPr>
-                <w:rFonts w:ascii="Arial" w:hAnsi="Arial" w:cs="Arial"/>
-                <w:b/>
-                <w:color w:val="000000"/>
-              </w:rPr>
-            </w:pPr>
-            <w:r>
-              <w:rPr>
-                <w:rFonts w:ascii="Arial" w:hAnsi="Arial" w:cs="Arial"/>
-                <w:b/>
-                <w:color w:val="000000"/>
-              </w:rPr>
-              <w:t>1</w:t>
-            </w:r>
-          </w:p>
-        </w:tc>
-        <w:tc>
-          <w:tcPr>
-            <w:tcW w:w="481" w:type="dxa"/>
-            <w:tcBorders>
-              <w:top w:val="single" w:sz="8" w:space="0" w:color="000000"/>
-              <w:left w:val="single" w:sz="8" w:space="0" w:color="000000"/>
-              <w:bottom w:val="single" w:sz="4" w:space="0" w:color="auto"/>
-            </w:tcBorders>
-            <w:shd w:val="clear" w:color="auto" w:fill="FFFFFF" w:themeFill="background1"/>
-            <w:vAlign w:val="center"/>
-          </w:tcPr>
-          <w:p>
-            <w:pPr>
-              <w:spacing w:after="0" w:line="240" w:lineRule="auto"/>
-              <w:jc w:val="center"/>
-              <w:rPr>
-                <w:rFonts w:ascii="Arial" w:hAnsi="Arial" w:cs="Arial"/>
-                <w:b/>
-                <w:color w:val="000000"/>
-              </w:rPr>
-            </w:pPr>
-            <w:r>
-              <w:rPr>
-                <w:rFonts w:ascii="Arial" w:hAnsi="Arial" w:cs="Arial"/>
-                <w:b/>
-                <w:color w:val="000000"/>
-              </w:rPr>
-              <w:t>2</w:t>
-            </w:r>
-          </w:p>
-        </w:tc>
-        <w:tc>
-          <w:tcPr>
-            <w:tcW w:w="480" w:type="dxa"/>
-            <w:tcBorders>
-              <w:top w:val="single" w:sz="8" w:space="0" w:color="000000"/>
-              <w:left w:val="single" w:sz="8" w:space="0" w:color="000000"/>
-              <w:bottom w:val="single" w:sz="4" w:space="0" w:color="auto"/>
-            </w:tcBorders>
-            <w:shd w:val="clear" w:color="auto" w:fill="FFFFFF" w:themeFill="background1"/>
-            <w:vAlign w:val="center"/>
-          </w:tcPr>
-          <w:p>
-            <w:pPr>
-              <w:spacing w:after="0" w:line="240" w:lineRule="auto"/>
-              <w:jc w:val="center"/>
-              <w:rPr>
-                <w:rFonts w:ascii="Arial" w:hAnsi="Arial" w:cs="Arial"/>
-                <w:b/>
-                <w:color w:val="000000"/>
-              </w:rPr>
-            </w:pPr>
-            <w:r>
-              <w:rPr>
-                <w:rFonts w:ascii="Arial" w:hAnsi="Arial" w:cs="Arial"/>
-                <w:b/>
-                <w:color w:val="000000"/>
-              </w:rPr>
-              <w:t>3</w:t>
-            </w:r>
-          </w:p>
-        </w:tc>
-        <w:tc>
-          <w:tcPr>
-            <w:tcW w:w="481" w:type="dxa"/>
-            <w:tcBorders>
-              <w:top w:val="single" w:sz="8" w:space="0" w:color="000000"/>
-              <w:left w:val="single" w:sz="8" w:space="0" w:color="000000"/>
-              <w:bottom w:val="single" w:sz="4" w:space="0" w:color="auto"/>
-            </w:tcBorders>
-            <w:shd w:val="clear" w:color="auto" w:fill="FFFFFF" w:themeFill="background1"/>
-            <w:vAlign w:val="center"/>
-          </w:tcPr>
-          <w:p>
-            <w:pPr>
-              <w:spacing w:after="0" w:line="240" w:lineRule="auto"/>
-              <w:jc w:val="center"/>
-              <w:rPr>
-                <w:rFonts w:ascii="Arial" w:hAnsi="Arial" w:cs="Arial"/>
-                <w:b/>
-                <w:color w:val="000000"/>
-              </w:rPr>
-            </w:pPr>
-            <w:r>
-              <w:rPr>
-                <w:rFonts w:ascii="Arial" w:hAnsi="Arial" w:cs="Arial"/>
-                <w:b/>
-                <w:color w:val="000000"/>
-              </w:rPr>
-              <w:t>4</w:t>
-            </w:r>
-          </w:p>
-        </w:tc>
-        <w:tc>
-          <w:tcPr>
-            <w:tcW w:w="480" w:type="dxa"/>
-            <w:tcBorders>
-              <w:top w:val="single" w:sz="8" w:space="0" w:color="000000"/>
-              <w:left w:val="single" w:sz="8" w:space="0" w:color="000000"/>
-              <w:bottom w:val="single" w:sz="4" w:space="0" w:color="auto"/>
-            </w:tcBorders>
-            <w:shd w:val="clear" w:color="auto" w:fill="FFFFFF" w:themeFill="background1"/>
-            <w:vAlign w:val="center"/>
-          </w:tcPr>
-          <w:p>
-            <w:pPr>
-              <w:spacing w:after="0" w:line="240" w:lineRule="auto"/>
-              <w:jc w:val="center"/>
-              <w:rPr>
-                <w:rFonts w:ascii="Arial" w:hAnsi="Arial" w:cs="Arial"/>
-                <w:b/>
-                <w:color w:val="000000"/>
-              </w:rPr>
-            </w:pPr>
-            <w:r>
-              <w:rPr>
-                <w:rFonts w:ascii="Arial" w:hAnsi="Arial" w:cs="Arial"/>
-                <w:b/>
-                <w:color w:val="000000"/>
-              </w:rPr>
-              <w:t>1</w:t>
-            </w:r>
-          </w:p>
-        </w:tc>
-        <w:tc>
-          <w:tcPr>
-            <w:tcW w:w="481" w:type="dxa"/>
-            <w:tcBorders>
-              <w:top w:val="single" w:sz="8" w:space="0" w:color="000000"/>
-              <w:left w:val="single" w:sz="8" w:space="0" w:color="000000"/>
-              <w:bottom w:val="single" w:sz="4" w:space="0" w:color="auto"/>
-            </w:tcBorders>
-            <w:shd w:val="clear" w:color="auto" w:fill="FFFFFF" w:themeFill="background1"/>
-            <w:vAlign w:val="center"/>
-          </w:tcPr>
-          <w:p>
-            <w:pPr>
-              <w:spacing w:after="0" w:line="240" w:lineRule="auto"/>
-              <w:jc w:val="center"/>
-              <w:rPr>
-                <w:rFonts w:ascii="Arial" w:hAnsi="Arial" w:cs="Arial"/>
-                <w:b/>
-                <w:color w:val="000000"/>
-              </w:rPr>
-            </w:pPr>
-            <w:r>
-              <w:rPr>
-                <w:rFonts w:ascii="Arial" w:hAnsi="Arial" w:cs="Arial"/>
-                <w:b/>
-                <w:color w:val="000000"/>
-              </w:rPr>
-              <w:t>2</w:t>
-            </w:r>
-          </w:p>
-        </w:tc>
-        <w:tc>
-          <w:tcPr>
-            <w:tcW w:w="480" w:type="dxa"/>
-            <w:tcBorders>
-              <w:top w:val="single" w:sz="8" w:space="0" w:color="000000"/>
-              <w:left w:val="single" w:sz="8" w:space="0" w:color="000000"/>
-              <w:bottom w:val="single" w:sz="4" w:space="0" w:color="auto"/>
-            </w:tcBorders>
-            <w:shd w:val="clear" w:color="auto" w:fill="FFFFFF" w:themeFill="background1"/>
-            <w:vAlign w:val="center"/>
-          </w:tcPr>
-          <w:p>
-            <w:pPr>
-              <w:spacing w:after="0" w:line="240" w:lineRule="auto"/>
-              <w:jc w:val="center"/>
-              <w:rPr>
-                <w:rFonts w:ascii="Arial" w:hAnsi="Arial" w:cs="Arial"/>
-                <w:b/>
-                <w:color w:val="000000"/>
-              </w:rPr>
-            </w:pPr>
-            <w:r>
-              <w:rPr>
-                <w:rFonts w:ascii="Arial" w:hAnsi="Arial" w:cs="Arial"/>
-                <w:b/>
-                <w:color w:val="000000"/>
-              </w:rPr>
-              <w:t>3</w:t>
-            </w:r>
-          </w:p>
-        </w:tc>
-        <w:tc>
-          <w:tcPr>
-            <w:tcW w:w="481" w:type="dxa"/>
-            <w:tcBorders>
-              <w:top w:val="single" w:sz="8" w:space="0" w:color="000000"/>
-              <w:left w:val="single" w:sz="8" w:space="0" w:color="000000"/>
-              <w:bottom w:val="single" w:sz="4" w:space="0" w:color="auto"/>
-            </w:tcBorders>
-            <w:shd w:val="clear" w:color="auto" w:fill="FFFFFF" w:themeFill="background1"/>
-            <w:vAlign w:val="center"/>
-          </w:tcPr>
-          <w:p>
-            <w:pPr>
-              <w:spacing w:after="0" w:line="240" w:lineRule="auto"/>
-              <w:jc w:val="center"/>
-              <w:rPr>
-                <w:rFonts w:ascii="Arial" w:hAnsi="Arial" w:cs="Arial"/>
-                <w:b/>
-                <w:color w:val="000000"/>
-              </w:rPr>
-            </w:pPr>
-            <w:r>
-              <w:rPr>
-                <w:rFonts w:ascii="Arial" w:hAnsi="Arial" w:cs="Arial"/>
-                <w:b/>
-                <w:color w:val="000000"/>
-              </w:rPr>
-              <w:t>4</w:t>
-            </w:r>
-          </w:p>
-        </w:tc>
-        <w:tc>
-          <w:tcPr>
-            <w:tcW w:w="480" w:type="dxa"/>
-            <w:tcBorders>
-              <w:top w:val="single" w:sz="8" w:space="0" w:color="000000"/>
-              <w:left w:val="single" w:sz="8" w:space="0" w:color="000000"/>
-              <w:bottom w:val="single" w:sz="4" w:space="0" w:color="auto"/>
-            </w:tcBorders>
-            <w:shd w:val="clear" w:color="auto" w:fill="FFFFFF" w:themeFill="background1"/>
-            <w:vAlign w:val="center"/>
-          </w:tcPr>
-          <w:p>
-            <w:pPr>
-              <w:spacing w:after="0" w:line="240" w:lineRule="auto"/>
-              <w:jc w:val="center"/>
-              <w:rPr>
-                <w:rFonts w:ascii="Arial" w:hAnsi="Arial" w:cs="Arial"/>
-                <w:b/>
-                <w:color w:val="000000"/>
-              </w:rPr>
-            </w:pPr>
-            <w:r>
-              <w:rPr>
-                <w:rFonts w:ascii="Arial" w:hAnsi="Arial" w:cs="Arial"/>
-                <w:b/>
-                <w:color w:val="000000"/>
-              </w:rPr>
-              <w:t>1</w:t>
-            </w:r>
-          </w:p>
-        </w:tc>
-        <w:tc>
-          <w:tcPr>
-            <w:tcW w:w="481" w:type="dxa"/>
-            <w:tcBorders>
-              <w:top w:val="single" w:sz="8" w:space="0" w:color="000000"/>
-              <w:left w:val="single" w:sz="8" w:space="0" w:color="000000"/>
-              <w:bottom w:val="single" w:sz="4" w:space="0" w:color="auto"/>
-            </w:tcBorders>
-            <w:shd w:val="clear" w:color="auto" w:fill="FFFFFF" w:themeFill="background1"/>
-            <w:vAlign w:val="center"/>
-          </w:tcPr>
-          <w:p>
-            <w:pPr>
-              <w:spacing w:after="0" w:line="240" w:lineRule="auto"/>
-              <w:jc w:val="center"/>
-              <w:rPr>
-                <w:rFonts w:ascii="Arial" w:hAnsi="Arial" w:cs="Arial"/>
-                <w:b/>
-                <w:color w:val="000000"/>
-              </w:rPr>
-            </w:pPr>
-            <w:r>
-              <w:rPr>
-                <w:rFonts w:ascii="Arial" w:hAnsi="Arial" w:cs="Arial"/>
-                <w:b/>
-                <w:color w:val="000000"/>
-              </w:rPr>
-              <w:t>2</w:t>
-            </w:r>
-          </w:p>
-        </w:tc>
-        <w:tc>
-          <w:tcPr>
-            <w:tcW w:w="480" w:type="dxa"/>
-            <w:tcBorders>
-              <w:top w:val="single" w:sz="8" w:space="0" w:color="000000"/>
-              <w:left w:val="single" w:sz="8" w:space="0" w:color="000000"/>
-              <w:bottom w:val="single" w:sz="4" w:space="0" w:color="auto"/>
-            </w:tcBorders>
-            <w:shd w:val="clear" w:color="auto" w:fill="FFFFFF" w:themeFill="background1"/>
-            <w:vAlign w:val="center"/>
-          </w:tcPr>
-          <w:p>
-            <w:pPr>
-              <w:spacing w:after="0" w:line="240" w:lineRule="auto"/>
-              <w:jc w:val="center"/>
-              <w:rPr>
-                <w:rFonts w:ascii="Arial" w:hAnsi="Arial" w:cs="Arial"/>
-                <w:b/>
-                <w:color w:val="000000"/>
-              </w:rPr>
-            </w:pPr>
-            <w:r>
-              <w:rPr>
-                <w:rFonts w:ascii="Arial" w:hAnsi="Arial" w:cs="Arial"/>
-                <w:b/>
-                <w:color w:val="000000"/>
-              </w:rPr>
-              <w:t>3</w:t>
-            </w:r>
-          </w:p>
-        </w:tc>
-        <w:tc>
-          <w:tcPr>
-            <w:tcW w:w="481" w:type="dxa"/>
-            <w:tcBorders>
-              <w:top w:val="single" w:sz="8" w:space="0" w:color="000000"/>
-              <w:left w:val="single" w:sz="8" w:space="0" w:color="000000"/>
-              <w:bottom w:val="single" w:sz="4" w:space="0" w:color="auto"/>
-            </w:tcBorders>
-            <w:shd w:val="clear" w:color="auto" w:fill="FFFFFF" w:themeFill="background1"/>
-            <w:vAlign w:val="center"/>
-          </w:tcPr>
-          <w:p>
-            <w:pPr>
-              <w:spacing w:after="0" w:line="240" w:lineRule="auto"/>
-              <w:jc w:val="center"/>
-              <w:rPr>
-                <w:rFonts w:ascii="Arial" w:hAnsi="Arial" w:cs="Arial"/>
-                <w:b/>
-                <w:color w:val="000000"/>
-              </w:rPr>
-            </w:pPr>
-            <w:r>
-              <w:rPr>
-                <w:rFonts w:ascii="Arial" w:hAnsi="Arial" w:cs="Arial"/>
-                <w:b/>
-                <w:color w:val="000000"/>
-              </w:rPr>
-              <w:t>4</w:t>
-            </w:r>
-          </w:p>
-        </w:tc>
-        <w:tc>
-          <w:tcPr>
-            <w:tcW w:w="480" w:type="dxa"/>
-            <w:tcBorders>
-              <w:top w:val="single" w:sz="8" w:space="0" w:color="000000"/>
-              <w:left w:val="single" w:sz="8" w:space="0" w:color="000000"/>
-              <w:bottom w:val="single" w:sz="4" w:space="0" w:color="auto"/>
-            </w:tcBorders>
-            <w:shd w:val="clear" w:color="auto" w:fill="FFFFFF" w:themeFill="background1"/>
-            <w:vAlign w:val="center"/>
-          </w:tcPr>
-          <w:p>
-            <w:pPr>
-              <w:spacing w:after="0" w:line="240" w:lineRule="auto"/>
-              <w:jc w:val="center"/>
-              <w:rPr>
-                <w:rFonts w:ascii="Arial" w:hAnsi="Arial" w:cs="Arial"/>
-                <w:b/>
-                <w:color w:val="000000"/>
-              </w:rPr>
-            </w:pPr>
-            <w:r>
-              <w:rPr>
-                <w:rFonts w:ascii="Arial" w:hAnsi="Arial" w:cs="Arial"/>
-                <w:b/>
-                <w:color w:val="000000"/>
-              </w:rPr>
-              <w:t>1</w:t>
-            </w:r>
-          </w:p>
-        </w:tc>
-        <w:tc>
-          <w:tcPr>
-            <w:tcW w:w="481" w:type="dxa"/>
-            <w:tcBorders>
-              <w:top w:val="single" w:sz="8" w:space="0" w:color="000000"/>
-              <w:left w:val="single" w:sz="8" w:space="0" w:color="000000"/>
-              <w:bottom w:val="single" w:sz="4" w:space="0" w:color="auto"/>
-            </w:tcBorders>
-            <w:shd w:val="clear" w:color="auto" w:fill="FFFFFF" w:themeFill="background1"/>
-            <w:vAlign w:val="center"/>
-          </w:tcPr>
-          <w:p>
-            <w:pPr>
-              <w:spacing w:after="0" w:line="240" w:lineRule="auto"/>
-              <w:jc w:val="center"/>
-              <w:rPr>
-                <w:rFonts w:ascii="Arial" w:hAnsi="Arial" w:cs="Arial"/>
-                <w:b/>
-                <w:color w:val="000000"/>
-              </w:rPr>
-            </w:pPr>
-            <w:r>
-              <w:rPr>
-                <w:rFonts w:ascii="Arial" w:hAnsi="Arial" w:cs="Arial"/>
-                <w:b/>
-                <w:color w:val="000000"/>
-              </w:rPr>
-              <w:t>2</w:t>
-            </w:r>
-          </w:p>
-        </w:tc>
-        <w:tc>
-          <w:tcPr>
-            <w:tcW w:w="480" w:type="dxa"/>
-            <w:tcBorders>
-              <w:top w:val="single" w:sz="8" w:space="0" w:color="000000"/>
-              <w:left w:val="single" w:sz="8" w:space="0" w:color="000000"/>
-              <w:bottom w:val="single" w:sz="4" w:space="0" w:color="auto"/>
-            </w:tcBorders>
-            <w:shd w:val="clear" w:color="auto" w:fill="FFFFFF" w:themeFill="background1"/>
-            <w:vAlign w:val="center"/>
-          </w:tcPr>
-          <w:p>
-            <w:pPr>
-              <w:spacing w:after="0" w:line="240" w:lineRule="auto"/>
-              <w:jc w:val="center"/>
-              <w:rPr>
-                <w:rFonts w:ascii="Arial" w:hAnsi="Arial" w:cs="Arial"/>
-                <w:b/>
-                <w:color w:val="000000"/>
-              </w:rPr>
-            </w:pPr>
-            <w:r>
-              <w:rPr>
-                <w:rFonts w:ascii="Arial" w:hAnsi="Arial" w:cs="Arial"/>
-                <w:b/>
-                <w:color w:val="000000"/>
-              </w:rPr>
-              <w:t>3</w:t>
-            </w:r>
-          </w:p>
-        </w:tc>
-        <w:tc>
-          <w:tcPr>
-            <w:tcW w:w="481" w:type="dxa"/>
-            <w:tcBorders>
-              <w:top w:val="single" w:sz="8" w:space="0" w:color="000000"/>
-              <w:left w:val="single" w:sz="8" w:space="0" w:color="000000"/>
-              <w:bottom w:val="single" w:sz="4" w:space="0" w:color="auto"/>
-            </w:tcBorders>
-            <w:shd w:val="clear" w:color="auto" w:fill="FFFFFF" w:themeFill="background1"/>
-            <w:vAlign w:val="center"/>
-          </w:tcPr>
-          <w:p>
-            <w:pPr>
-              <w:spacing w:after="0" w:line="240" w:lineRule="auto"/>
-              <w:jc w:val="center"/>
-              <w:rPr>
-                <w:rFonts w:ascii="Arial" w:hAnsi="Arial" w:cs="Arial"/>
-                <w:b/>
-                <w:color w:val="000000"/>
-              </w:rPr>
-            </w:pPr>
-            <w:r>
-              <w:rPr>
-                <w:rFonts w:ascii="Arial" w:hAnsi="Arial" w:cs="Arial"/>
-                <w:b/>
-                <w:color w:val="000000"/>
-              </w:rPr>
-              <w:t>4</w:t>
-            </w:r>
-          </w:p>
-        </w:tc>
-      </w:tr>
-      <w:tr>
-        <w:trPr>
-          <w:trHeight w:val="274"/>
-        </w:trPr>
-        <w:tc>
-          <w:tcPr>
-            <w:tcW w:w="1129" w:type="dxa"/>
-            <w:vMerge w:val="restart"/>
-            <w:tcBorders>
-              <w:top w:val="single" w:sz="2" w:space="0" w:color="auto"/>
-              <w:left w:val="single" w:sz="4" w:space="0" w:color="auto"/>
-              <w:right w:val="single" w:sz="2" w:space="0" w:color="auto"/>
-            </w:tcBorders>
-            <w:shd w:val="clear" w:color="auto" w:fill="FFFFFF"/>
-            <w:vAlign w:val="center"/>
-          </w:tcPr>
-          <w:p>
-            <w:pPr>
-              <w:spacing w:after="0"/>
-              <w:jc w:val="center"/>
-              <w:rPr>
-                <w:rFonts w:ascii="Arial" w:hAnsi="Arial" w:cs="Arial"/>
-                <w:color w:val="000000"/>
-              </w:rPr>
-            </w:pPr>
-            <w:r>
-              <w:rPr>
-                <w:rFonts w:ascii="Arial" w:hAnsi="Arial" w:cs="Arial"/>
-                <w:color w:val="000000"/>
-              </w:rPr>
-              <w:t>I</w:t>
-            </w:r>
-            <w:r>
-              <w:rPr>
-                <w:rFonts w:ascii="Arial" w:hAnsi="Arial" w:cs="Arial"/>
-                <w:color w:val="000000"/>
-              </w:rPr>
-              <w:t>II</w:t>
-            </w:r>
-          </w:p>
-        </w:tc>
-        <w:tc>
-          <w:tcPr>
-            <w:tcW w:w="5035" w:type="dxa"/>
-            <w:tcBorders>
-              <w:top w:val="single" w:sz="2" w:space="0" w:color="auto"/>
-              <w:left w:val="single" w:sz="2" w:space="0" w:color="auto"/>
-              <w:bottom w:val="single" w:sz="2" w:space="0" w:color="auto"/>
-              <w:right w:val="single" w:sz="4" w:space="0" w:color="auto"/>
-            </w:tcBorders>
-            <w:shd w:val="clear" w:color="auto" w:fill="FFFFFF"/>
-            <w:vAlign w:val="center"/>
-          </w:tcPr>
-          <w:p>
-            <w:pPr>
-              <w:pStyle w:val="Prrafodelista"/>
-              <w:spacing w:after="0" w:line="240" w:lineRule="auto"/>
-              <w:ind w:left="170"/>
-              <w:jc w:val="both"/>
-              <w:rPr>
-                <w:rFonts w:ascii="Arial" w:hAnsi="Arial" w:cs="Arial"/>
-                <w:lang w:val="es-MX"/>
-              </w:rPr>
-            </w:pPr>
-            <w:r>
-              <w:rPr>
-                <w:rFonts w:ascii="Arial" w:hAnsi="Arial" w:cs="Arial"/>
-                <w:sz w:val="24"/>
-                <w:szCs w:val="24"/>
-              </w:rPr>
-              <w:t>Diseño de prueb</w:t>
-            </w:r>
-            <w:r>
-              <w:rPr>
-                <w:rFonts w:ascii="Arial" w:hAnsi="Arial" w:cs="Arial"/>
-                <w:sz w:val="24"/>
-                <w:szCs w:val="24"/>
-              </w:rPr>
-              <w:t>as para los diferentes componentes del software</w:t>
-            </w:r>
-          </w:p>
-        </w:tc>
-        <w:tc>
-          <w:tcPr>
-            <w:tcW w:w="480" w:type="dxa"/>
-            <w:tcBorders>
-              <w:top w:val="single" w:sz="4" w:space="0" w:color="auto"/>
-              <w:left w:val="single" w:sz="4" w:space="0" w:color="auto"/>
-              <w:bottom w:val="single" w:sz="4" w:space="0" w:color="auto"/>
-              <w:right w:val="single" w:sz="4" w:space="0" w:color="auto"/>
-            </w:tcBorders>
-            <w:shd w:val="clear" w:color="auto" w:fill="FFFFFF" w:themeFill="background1"/>
-            <w:vAlign w:val="center"/>
-          </w:tcPr>
-          <w:p>
-            <w:pPr>
-              <w:spacing w:after="0"/>
-              <w:jc w:val="center"/>
-              <w:rPr>
-                <w:rFonts w:ascii="Arial" w:hAnsi="Arial" w:cs="Arial"/>
-                <w:color w:val="000000"/>
-              </w:rPr>
-            </w:pPr>
-          </w:p>
-        </w:tc>
-        <w:tc>
-          <w:tcPr>
-            <w:tcW w:w="481" w:type="dxa"/>
-            <w:tcBorders>
-              <w:top w:val="single" w:sz="4" w:space="0" w:color="auto"/>
-              <w:left w:val="single" w:sz="4" w:space="0" w:color="auto"/>
-              <w:bottom w:val="single" w:sz="4" w:space="0" w:color="auto"/>
-              <w:right w:val="single" w:sz="4" w:space="0" w:color="auto"/>
-            </w:tcBorders>
-            <w:shd w:val="clear" w:color="auto" w:fill="FFFFFF" w:themeFill="background1"/>
-            <w:vAlign w:val="center"/>
-          </w:tcPr>
-          <w:p>
-            <w:pPr>
-              <w:spacing w:after="0"/>
-              <w:jc w:val="center"/>
-              <w:rPr>
-                <w:rFonts w:ascii="Arial" w:hAnsi="Arial" w:cs="Arial"/>
-                <w:color w:val="000000"/>
-              </w:rPr>
-            </w:pPr>
-          </w:p>
-        </w:tc>
-        <w:tc>
-          <w:tcPr>
-            <w:tcW w:w="480" w:type="dxa"/>
-            <w:tcBorders>
-              <w:top w:val="single" w:sz="4" w:space="0" w:color="auto"/>
-              <w:left w:val="single" w:sz="4" w:space="0" w:color="auto"/>
-              <w:bottom w:val="single" w:sz="4" w:space="0" w:color="auto"/>
-              <w:right w:val="single" w:sz="4" w:space="0" w:color="auto"/>
-            </w:tcBorders>
-            <w:shd w:val="clear" w:color="auto" w:fill="FFFFFF" w:themeFill="background1"/>
-            <w:vAlign w:val="center"/>
-          </w:tcPr>
-          <w:p>
-            <w:pPr>
-              <w:spacing w:after="0"/>
-              <w:jc w:val="center"/>
-              <w:rPr>
-                <w:rFonts w:ascii="Arial" w:hAnsi="Arial" w:cs="Arial"/>
-                <w:color w:val="000000"/>
-              </w:rPr>
-            </w:pPr>
-          </w:p>
-        </w:tc>
-        <w:tc>
-          <w:tcPr>
-            <w:tcW w:w="481" w:type="dxa"/>
-            <w:tcBorders>
-              <w:top w:val="single" w:sz="4" w:space="0" w:color="auto"/>
-              <w:left w:val="single" w:sz="4" w:space="0" w:color="auto"/>
-              <w:bottom w:val="single" w:sz="4" w:space="0" w:color="auto"/>
-              <w:right w:val="single" w:sz="4" w:space="0" w:color="auto"/>
-            </w:tcBorders>
-            <w:shd w:val="clear" w:color="auto" w:fill="8EAADB" w:themeFill="accent1" w:themeFillTint="99"/>
-            <w:vAlign w:val="center"/>
-          </w:tcPr>
-          <w:p>
-            <w:pPr>
-              <w:spacing w:after="0"/>
-              <w:jc w:val="center"/>
-              <w:rPr>
-                <w:rFonts w:ascii="Arial" w:hAnsi="Arial" w:cs="Arial"/>
-                <w:color w:val="000000"/>
-              </w:rPr>
-            </w:pPr>
-          </w:p>
-        </w:tc>
-        <w:tc>
-          <w:tcPr>
-            <w:tcW w:w="480" w:type="dxa"/>
-            <w:tcBorders>
-              <w:top w:val="single" w:sz="4" w:space="0" w:color="auto"/>
-              <w:left w:val="single" w:sz="4" w:space="0" w:color="auto"/>
-              <w:bottom w:val="single" w:sz="4" w:space="0" w:color="auto"/>
-              <w:right w:val="single" w:sz="4" w:space="0" w:color="auto"/>
-            </w:tcBorders>
-            <w:shd w:val="clear" w:color="auto" w:fill="FFFFFF" w:themeFill="background1"/>
-            <w:vAlign w:val="center"/>
-          </w:tcPr>
-          <w:p>
-            <w:pPr>
-              <w:spacing w:after="0"/>
-              <w:jc w:val="center"/>
-              <w:rPr>
-                <w:rFonts w:ascii="Arial" w:hAnsi="Arial" w:cs="Arial"/>
-                <w:color w:val="000000"/>
-              </w:rPr>
-            </w:pPr>
-          </w:p>
-        </w:tc>
-        <w:tc>
-          <w:tcPr>
-            <w:tcW w:w="481" w:type="dxa"/>
-            <w:tcBorders>
-              <w:top w:val="single" w:sz="4" w:space="0" w:color="auto"/>
-              <w:left w:val="single" w:sz="4" w:space="0" w:color="auto"/>
-              <w:bottom w:val="single" w:sz="4" w:space="0" w:color="auto"/>
-              <w:right w:val="single" w:sz="4" w:space="0" w:color="auto"/>
-            </w:tcBorders>
-            <w:shd w:val="clear" w:color="auto" w:fill="FFFFFF" w:themeFill="background1"/>
-            <w:vAlign w:val="center"/>
-          </w:tcPr>
-          <w:p>
-            <w:pPr>
-              <w:spacing w:after="0"/>
-              <w:jc w:val="center"/>
-              <w:rPr>
-                <w:rFonts w:ascii="Arial" w:hAnsi="Arial" w:cs="Arial"/>
-                <w:color w:val="000000"/>
-              </w:rPr>
-            </w:pPr>
-          </w:p>
-        </w:tc>
-        <w:tc>
-          <w:tcPr>
-            <w:tcW w:w="480" w:type="dxa"/>
-            <w:tcBorders>
-              <w:top w:val="single" w:sz="4" w:space="0" w:color="auto"/>
-              <w:left w:val="single" w:sz="4" w:space="0" w:color="auto"/>
-              <w:bottom w:val="single" w:sz="4" w:space="0" w:color="auto"/>
-              <w:right w:val="single" w:sz="4" w:space="0" w:color="auto"/>
-            </w:tcBorders>
-            <w:shd w:val="clear" w:color="auto" w:fill="FFFFFF" w:themeFill="background1"/>
-            <w:vAlign w:val="center"/>
-          </w:tcPr>
-          <w:p>
-            <w:pPr>
-              <w:spacing w:after="0"/>
-              <w:jc w:val="center"/>
-              <w:rPr>
-                <w:rFonts w:ascii="Arial" w:hAnsi="Arial" w:cs="Arial"/>
-                <w:color w:val="000000"/>
-              </w:rPr>
-            </w:pPr>
-          </w:p>
-        </w:tc>
-        <w:tc>
-          <w:tcPr>
-            <w:tcW w:w="481" w:type="dxa"/>
-            <w:tcBorders>
-              <w:top w:val="single" w:sz="4" w:space="0" w:color="auto"/>
-              <w:left w:val="single" w:sz="4" w:space="0" w:color="auto"/>
-              <w:bottom w:val="single" w:sz="4" w:space="0" w:color="auto"/>
-              <w:right w:val="single" w:sz="4" w:space="0" w:color="auto"/>
-            </w:tcBorders>
-            <w:shd w:val="clear" w:color="auto" w:fill="FFFFFF" w:themeFill="background1"/>
-            <w:vAlign w:val="center"/>
-          </w:tcPr>
-          <w:p>
-            <w:pPr>
-              <w:spacing w:after="0"/>
-              <w:jc w:val="center"/>
-              <w:rPr>
-                <w:rFonts w:ascii="Arial" w:hAnsi="Arial" w:cs="Arial"/>
-                <w:color w:val="000000"/>
-              </w:rPr>
-            </w:pPr>
-          </w:p>
-        </w:tc>
-        <w:tc>
-          <w:tcPr>
-            <w:tcW w:w="480" w:type="dxa"/>
-            <w:tcBorders>
-              <w:top w:val="single" w:sz="4" w:space="0" w:color="auto"/>
-              <w:left w:val="single" w:sz="4" w:space="0" w:color="auto"/>
-              <w:bottom w:val="single" w:sz="4" w:space="0" w:color="auto"/>
-              <w:right w:val="single" w:sz="4" w:space="0" w:color="auto"/>
-            </w:tcBorders>
-            <w:shd w:val="clear" w:color="auto" w:fill="FFFFFF" w:themeFill="background1"/>
-            <w:vAlign w:val="center"/>
-          </w:tcPr>
-          <w:p>
-            <w:pPr>
-              <w:spacing w:after="0"/>
-              <w:jc w:val="center"/>
-              <w:rPr>
-                <w:rFonts w:ascii="Arial" w:hAnsi="Arial" w:cs="Arial"/>
-                <w:color w:val="000000"/>
-              </w:rPr>
-            </w:pPr>
-          </w:p>
-        </w:tc>
-        <w:tc>
-          <w:tcPr>
-            <w:tcW w:w="481" w:type="dxa"/>
-            <w:tcBorders>
-              <w:top w:val="single" w:sz="4" w:space="0" w:color="auto"/>
-              <w:left w:val="single" w:sz="4" w:space="0" w:color="auto"/>
-              <w:bottom w:val="single" w:sz="4" w:space="0" w:color="auto"/>
-              <w:right w:val="single" w:sz="4" w:space="0" w:color="auto"/>
-            </w:tcBorders>
-            <w:shd w:val="clear" w:color="auto" w:fill="FFFFFF" w:themeFill="background1"/>
-            <w:vAlign w:val="center"/>
-          </w:tcPr>
-          <w:p>
-            <w:pPr>
-              <w:spacing w:after="0"/>
-              <w:jc w:val="center"/>
-              <w:rPr>
-                <w:rFonts w:ascii="Arial" w:hAnsi="Arial" w:cs="Arial"/>
-                <w:color w:val="000000"/>
-              </w:rPr>
-            </w:pPr>
-          </w:p>
-        </w:tc>
-        <w:tc>
-          <w:tcPr>
-            <w:tcW w:w="480" w:type="dxa"/>
-            <w:tcBorders>
-              <w:top w:val="single" w:sz="4" w:space="0" w:color="auto"/>
-              <w:left w:val="single" w:sz="4" w:space="0" w:color="auto"/>
-              <w:bottom w:val="single" w:sz="4" w:space="0" w:color="auto"/>
-              <w:right w:val="single" w:sz="4" w:space="0" w:color="auto"/>
-            </w:tcBorders>
-            <w:shd w:val="clear" w:color="auto" w:fill="FFFFFF" w:themeFill="background1"/>
-            <w:vAlign w:val="center"/>
-          </w:tcPr>
-          <w:p>
-            <w:pPr>
-              <w:spacing w:after="0"/>
-              <w:jc w:val="center"/>
-              <w:rPr>
-                <w:rFonts w:ascii="Arial" w:hAnsi="Arial" w:cs="Arial"/>
-                <w:color w:val="000000"/>
-              </w:rPr>
-            </w:pPr>
-          </w:p>
-        </w:tc>
-        <w:tc>
-          <w:tcPr>
-            <w:tcW w:w="481" w:type="dxa"/>
-            <w:tcBorders>
-              <w:top w:val="single" w:sz="4" w:space="0" w:color="auto"/>
-              <w:left w:val="single" w:sz="4" w:space="0" w:color="auto"/>
-              <w:bottom w:val="single" w:sz="4" w:space="0" w:color="auto"/>
-              <w:right w:val="single" w:sz="4" w:space="0" w:color="auto"/>
-            </w:tcBorders>
-            <w:shd w:val="clear" w:color="auto" w:fill="FFFFFF" w:themeFill="background1"/>
-            <w:vAlign w:val="center"/>
-          </w:tcPr>
-          <w:p>
-            <w:pPr>
-              <w:spacing w:after="0"/>
-              <w:jc w:val="center"/>
-              <w:rPr>
-                <w:rFonts w:ascii="Arial" w:hAnsi="Arial" w:cs="Arial"/>
-                <w:color w:val="000000"/>
-              </w:rPr>
-            </w:pPr>
-          </w:p>
-        </w:tc>
-        <w:tc>
-          <w:tcPr>
-            <w:tcW w:w="480" w:type="dxa"/>
-            <w:tcBorders>
-              <w:top w:val="single" w:sz="4" w:space="0" w:color="auto"/>
-              <w:left w:val="single" w:sz="4" w:space="0" w:color="auto"/>
-              <w:bottom w:val="single" w:sz="4" w:space="0" w:color="auto"/>
-              <w:right w:val="single" w:sz="4" w:space="0" w:color="auto"/>
-            </w:tcBorders>
-            <w:shd w:val="clear" w:color="auto" w:fill="FFFFFF" w:themeFill="background1"/>
-            <w:vAlign w:val="center"/>
-          </w:tcPr>
-          <w:p>
-            <w:pPr>
-              <w:spacing w:after="0"/>
-              <w:jc w:val="center"/>
-              <w:rPr>
-                <w:rFonts w:ascii="Arial" w:hAnsi="Arial" w:cs="Arial"/>
-                <w:color w:val="000000"/>
-              </w:rPr>
-            </w:pPr>
-          </w:p>
-        </w:tc>
-        <w:tc>
-          <w:tcPr>
-            <w:tcW w:w="481" w:type="dxa"/>
-            <w:tcBorders>
-              <w:top w:val="single" w:sz="4" w:space="0" w:color="auto"/>
-              <w:left w:val="single" w:sz="4" w:space="0" w:color="auto"/>
-              <w:bottom w:val="single" w:sz="4" w:space="0" w:color="auto"/>
-              <w:right w:val="single" w:sz="4" w:space="0" w:color="auto"/>
-            </w:tcBorders>
-            <w:shd w:val="clear" w:color="auto" w:fill="FFFFFF" w:themeFill="background1"/>
-            <w:vAlign w:val="center"/>
-          </w:tcPr>
-          <w:p>
-            <w:pPr>
-              <w:spacing w:after="0"/>
-              <w:jc w:val="center"/>
-              <w:rPr>
-                <w:rFonts w:ascii="Arial" w:hAnsi="Arial" w:cs="Arial"/>
-                <w:color w:val="000000"/>
-              </w:rPr>
-            </w:pPr>
-          </w:p>
-        </w:tc>
-        <w:tc>
-          <w:tcPr>
-            <w:tcW w:w="480" w:type="dxa"/>
-            <w:tcBorders>
-              <w:top w:val="single" w:sz="4" w:space="0" w:color="auto"/>
-              <w:left w:val="single" w:sz="4" w:space="0" w:color="auto"/>
-              <w:bottom w:val="single" w:sz="4" w:space="0" w:color="auto"/>
-              <w:right w:val="single" w:sz="4" w:space="0" w:color="auto"/>
-            </w:tcBorders>
-            <w:shd w:val="clear" w:color="auto" w:fill="FFFFFF" w:themeFill="background1"/>
-            <w:vAlign w:val="center"/>
-          </w:tcPr>
-          <w:p>
-            <w:pPr>
-              <w:spacing w:after="0"/>
-              <w:jc w:val="center"/>
-              <w:rPr>
-                <w:rFonts w:ascii="Arial" w:hAnsi="Arial" w:cs="Arial"/>
-                <w:color w:val="000000"/>
-              </w:rPr>
-            </w:pPr>
-          </w:p>
-        </w:tc>
-        <w:tc>
-          <w:tcPr>
-            <w:tcW w:w="481" w:type="dxa"/>
-            <w:tcBorders>
-              <w:top w:val="single" w:sz="4" w:space="0" w:color="auto"/>
-              <w:left w:val="single" w:sz="4" w:space="0" w:color="auto"/>
-              <w:bottom w:val="single" w:sz="4" w:space="0" w:color="auto"/>
-              <w:right w:val="single" w:sz="4" w:space="0" w:color="auto"/>
-            </w:tcBorders>
-            <w:shd w:val="clear" w:color="auto" w:fill="FFFFFF" w:themeFill="background1"/>
-            <w:vAlign w:val="center"/>
-          </w:tcPr>
-          <w:p>
-            <w:pPr>
-              <w:spacing w:after="0"/>
-              <w:jc w:val="center"/>
-              <w:rPr>
-                <w:rFonts w:ascii="Arial" w:hAnsi="Arial" w:cs="Arial"/>
-                <w:color w:val="000000"/>
-              </w:rPr>
-            </w:pPr>
-          </w:p>
-        </w:tc>
-      </w:tr>
-      <w:tr>
-        <w:trPr>
-          <w:trHeight w:val="274"/>
-        </w:trPr>
-        <w:tc>
-          <w:tcPr>
-            <w:tcW w:w="1129" w:type="dxa"/>
-            <w:vMerge/>
-            <w:tcBorders>
-              <w:left w:val="single" w:sz="4" w:space="0" w:color="auto"/>
-              <w:right w:val="single" w:sz="2" w:space="0" w:color="auto"/>
-            </w:tcBorders>
-            <w:shd w:val="clear" w:color="auto" w:fill="FFFFFF"/>
-            <w:vAlign w:val="center"/>
-          </w:tcPr>
-          <w:p>
-            <w:pPr>
-              <w:spacing w:after="0"/>
-              <w:jc w:val="center"/>
-              <w:rPr>
-                <w:rFonts w:ascii="Arial" w:hAnsi="Arial" w:cs="Arial"/>
-                <w:color w:val="000000"/>
-              </w:rPr>
-            </w:pPr>
-          </w:p>
-        </w:tc>
-        <w:tc>
-          <w:tcPr>
-            <w:tcW w:w="5035" w:type="dxa"/>
-            <w:tcBorders>
-              <w:top w:val="single" w:sz="2" w:space="0" w:color="auto"/>
-              <w:left w:val="single" w:sz="2" w:space="0" w:color="auto"/>
-              <w:bottom w:val="single" w:sz="2" w:space="0" w:color="auto"/>
-              <w:right w:val="single" w:sz="4" w:space="0" w:color="auto"/>
-            </w:tcBorders>
-            <w:shd w:val="clear" w:color="auto" w:fill="FFFFFF"/>
-            <w:vAlign w:val="center"/>
-          </w:tcPr>
-          <w:p>
-            <w:pPr>
-              <w:pStyle w:val="Prrafodelista"/>
-              <w:spacing w:after="0" w:line="240" w:lineRule="auto"/>
-              <w:ind w:left="170"/>
-              <w:jc w:val="both"/>
-              <w:rPr>
-                <w:rFonts w:ascii="Arial" w:hAnsi="Arial" w:cs="Arial"/>
-                <w:sz w:val="24"/>
-                <w:szCs w:val="24"/>
-              </w:rPr>
-            </w:pPr>
-            <w:r>
-              <w:rPr>
-                <w:rFonts w:ascii="Arial" w:hAnsi="Arial" w:cs="Arial"/>
-                <w:sz w:val="24"/>
-                <w:szCs w:val="24"/>
-              </w:rPr>
-              <w:t>Diseño de pruebas para el software terminado</w:t>
-            </w:r>
-          </w:p>
-        </w:tc>
-        <w:tc>
-          <w:tcPr>
-            <w:tcW w:w="480" w:type="dxa"/>
-            <w:tcBorders>
-              <w:top w:val="single" w:sz="4" w:space="0" w:color="auto"/>
-              <w:left w:val="single" w:sz="4" w:space="0" w:color="auto"/>
-              <w:bottom w:val="single" w:sz="4" w:space="0" w:color="auto"/>
-              <w:right w:val="single" w:sz="4" w:space="0" w:color="auto"/>
-            </w:tcBorders>
-            <w:shd w:val="clear" w:color="auto" w:fill="FFFFFF" w:themeFill="background1"/>
-            <w:vAlign w:val="center"/>
-          </w:tcPr>
-          <w:p>
-            <w:pPr>
-              <w:spacing w:after="0"/>
-              <w:jc w:val="center"/>
-              <w:rPr>
-                <w:rFonts w:ascii="Arial" w:hAnsi="Arial" w:cs="Arial"/>
-                <w:color w:val="000000"/>
-              </w:rPr>
-            </w:pPr>
-          </w:p>
-        </w:tc>
-        <w:tc>
-          <w:tcPr>
-            <w:tcW w:w="481" w:type="dxa"/>
-            <w:tcBorders>
-              <w:top w:val="single" w:sz="4" w:space="0" w:color="auto"/>
-              <w:left w:val="single" w:sz="4" w:space="0" w:color="auto"/>
-              <w:bottom w:val="single" w:sz="4" w:space="0" w:color="auto"/>
-              <w:right w:val="single" w:sz="4" w:space="0" w:color="auto"/>
-            </w:tcBorders>
-            <w:shd w:val="clear" w:color="auto" w:fill="FFFFFF" w:themeFill="background1"/>
-            <w:vAlign w:val="center"/>
-          </w:tcPr>
-          <w:p>
-            <w:pPr>
-              <w:spacing w:after="0"/>
-              <w:jc w:val="center"/>
-              <w:rPr>
-                <w:rFonts w:ascii="Arial" w:hAnsi="Arial" w:cs="Arial"/>
-                <w:color w:val="000000"/>
-              </w:rPr>
-            </w:pPr>
-          </w:p>
-        </w:tc>
-        <w:tc>
-          <w:tcPr>
-            <w:tcW w:w="480" w:type="dxa"/>
-            <w:tcBorders>
-              <w:top w:val="single" w:sz="4" w:space="0" w:color="auto"/>
-              <w:left w:val="single" w:sz="4" w:space="0" w:color="auto"/>
-              <w:bottom w:val="single" w:sz="4" w:space="0" w:color="auto"/>
-              <w:right w:val="single" w:sz="4" w:space="0" w:color="auto"/>
-            </w:tcBorders>
-            <w:shd w:val="clear" w:color="auto" w:fill="FFFFFF" w:themeFill="background1"/>
-            <w:vAlign w:val="center"/>
-          </w:tcPr>
-          <w:p>
-            <w:pPr>
-              <w:spacing w:after="0"/>
-              <w:jc w:val="center"/>
-              <w:rPr>
-                <w:rFonts w:ascii="Arial" w:hAnsi="Arial" w:cs="Arial"/>
-                <w:color w:val="000000"/>
-              </w:rPr>
-            </w:pPr>
-          </w:p>
-        </w:tc>
-        <w:tc>
-          <w:tcPr>
-            <w:tcW w:w="481" w:type="dxa"/>
-            <w:tcBorders>
-              <w:top w:val="single" w:sz="4" w:space="0" w:color="auto"/>
-              <w:left w:val="single" w:sz="4" w:space="0" w:color="auto"/>
-              <w:bottom w:val="single" w:sz="4" w:space="0" w:color="auto"/>
-              <w:right w:val="single" w:sz="4" w:space="0" w:color="auto"/>
-            </w:tcBorders>
-            <w:shd w:val="clear" w:color="auto" w:fill="FFFFFF" w:themeFill="background1"/>
-            <w:vAlign w:val="center"/>
-          </w:tcPr>
-          <w:p>
-            <w:pPr>
-              <w:spacing w:after="0"/>
-              <w:jc w:val="center"/>
-              <w:rPr>
-                <w:rFonts w:ascii="Arial" w:hAnsi="Arial" w:cs="Arial"/>
-                <w:color w:val="000000"/>
-              </w:rPr>
-            </w:pPr>
-          </w:p>
-        </w:tc>
-        <w:tc>
-          <w:tcPr>
-            <w:tcW w:w="480" w:type="dxa"/>
-            <w:tcBorders>
-              <w:top w:val="single" w:sz="4" w:space="0" w:color="auto"/>
-              <w:left w:val="single" w:sz="4" w:space="0" w:color="auto"/>
-              <w:bottom w:val="single" w:sz="4" w:space="0" w:color="auto"/>
-              <w:right w:val="single" w:sz="4" w:space="0" w:color="auto"/>
-            </w:tcBorders>
-            <w:shd w:val="clear" w:color="auto" w:fill="8EAADB" w:themeFill="accent1" w:themeFillTint="99"/>
-            <w:vAlign w:val="center"/>
-          </w:tcPr>
-          <w:p>
-            <w:pPr>
-              <w:spacing w:after="0"/>
-              <w:jc w:val="center"/>
-              <w:rPr>
-                <w:rFonts w:ascii="Arial" w:hAnsi="Arial" w:cs="Arial"/>
-                <w:color w:val="000000"/>
-              </w:rPr>
-            </w:pPr>
-          </w:p>
-        </w:tc>
-        <w:tc>
-          <w:tcPr>
-            <w:tcW w:w="481" w:type="dxa"/>
-            <w:tcBorders>
-              <w:top w:val="single" w:sz="4" w:space="0" w:color="auto"/>
-              <w:left w:val="single" w:sz="4" w:space="0" w:color="auto"/>
-              <w:bottom w:val="single" w:sz="4" w:space="0" w:color="auto"/>
-              <w:right w:val="single" w:sz="4" w:space="0" w:color="auto"/>
-            </w:tcBorders>
-            <w:shd w:val="clear" w:color="auto" w:fill="8EAADB" w:themeFill="accent1" w:themeFillTint="99"/>
-            <w:vAlign w:val="center"/>
-          </w:tcPr>
-          <w:p>
-            <w:pPr>
-              <w:spacing w:after="0"/>
-              <w:jc w:val="center"/>
-              <w:rPr>
-                <w:rFonts w:ascii="Arial" w:hAnsi="Arial" w:cs="Arial"/>
-                <w:color w:val="000000"/>
-              </w:rPr>
-            </w:pPr>
-          </w:p>
-        </w:tc>
-        <w:tc>
-          <w:tcPr>
-            <w:tcW w:w="480" w:type="dxa"/>
-            <w:tcBorders>
-              <w:top w:val="single" w:sz="4" w:space="0" w:color="auto"/>
-              <w:left w:val="single" w:sz="4" w:space="0" w:color="auto"/>
-              <w:bottom w:val="single" w:sz="4" w:space="0" w:color="auto"/>
-              <w:right w:val="single" w:sz="4" w:space="0" w:color="auto"/>
-            </w:tcBorders>
-            <w:shd w:val="clear" w:color="auto" w:fill="8EAADB" w:themeFill="accent1" w:themeFillTint="99"/>
-            <w:vAlign w:val="center"/>
-          </w:tcPr>
-          <w:p>
-            <w:pPr>
-              <w:spacing w:after="0"/>
-              <w:jc w:val="center"/>
-              <w:rPr>
-                <w:rFonts w:ascii="Arial" w:hAnsi="Arial" w:cs="Arial"/>
-                <w:color w:val="000000"/>
-              </w:rPr>
-            </w:pPr>
-          </w:p>
-        </w:tc>
-        <w:tc>
-          <w:tcPr>
-            <w:tcW w:w="481" w:type="dxa"/>
-            <w:tcBorders>
-              <w:top w:val="single" w:sz="4" w:space="0" w:color="auto"/>
-              <w:left w:val="single" w:sz="4" w:space="0" w:color="auto"/>
-              <w:bottom w:val="single" w:sz="4" w:space="0" w:color="auto"/>
-              <w:right w:val="single" w:sz="4" w:space="0" w:color="auto"/>
-            </w:tcBorders>
-            <w:shd w:val="clear" w:color="auto" w:fill="8EAADB" w:themeFill="accent1" w:themeFillTint="99"/>
-            <w:vAlign w:val="center"/>
-          </w:tcPr>
-          <w:p>
-            <w:pPr>
-              <w:spacing w:after="0"/>
-              <w:jc w:val="center"/>
-              <w:rPr>
-                <w:rFonts w:ascii="Arial" w:hAnsi="Arial" w:cs="Arial"/>
-                <w:color w:val="000000"/>
-              </w:rPr>
-            </w:pPr>
-          </w:p>
-        </w:tc>
-        <w:tc>
-          <w:tcPr>
-            <w:tcW w:w="480" w:type="dxa"/>
-            <w:tcBorders>
-              <w:top w:val="single" w:sz="4" w:space="0" w:color="auto"/>
-              <w:left w:val="single" w:sz="4" w:space="0" w:color="auto"/>
-              <w:bottom w:val="single" w:sz="4" w:space="0" w:color="auto"/>
-              <w:right w:val="single" w:sz="4" w:space="0" w:color="auto"/>
-            </w:tcBorders>
-            <w:shd w:val="clear" w:color="auto" w:fill="8EAADB" w:themeFill="accent1" w:themeFillTint="99"/>
-            <w:vAlign w:val="center"/>
-          </w:tcPr>
-          <w:p>
-            <w:pPr>
-              <w:spacing w:after="0"/>
-              <w:jc w:val="center"/>
-              <w:rPr>
-                <w:rFonts w:ascii="Arial" w:hAnsi="Arial" w:cs="Arial"/>
-                <w:color w:val="000000"/>
-              </w:rPr>
-            </w:pPr>
-          </w:p>
-        </w:tc>
-        <w:tc>
-          <w:tcPr>
-            <w:tcW w:w="481" w:type="dxa"/>
-            <w:tcBorders>
-              <w:top w:val="single" w:sz="4" w:space="0" w:color="auto"/>
-              <w:left w:val="single" w:sz="4" w:space="0" w:color="auto"/>
-              <w:bottom w:val="single" w:sz="4" w:space="0" w:color="auto"/>
-              <w:right w:val="single" w:sz="4" w:space="0" w:color="auto"/>
-            </w:tcBorders>
-            <w:shd w:val="clear" w:color="auto" w:fill="8EAADB" w:themeFill="accent1" w:themeFillTint="99"/>
-            <w:vAlign w:val="center"/>
-          </w:tcPr>
-          <w:p>
-            <w:pPr>
-              <w:spacing w:after="0"/>
-              <w:jc w:val="center"/>
-              <w:rPr>
-                <w:rFonts w:ascii="Arial" w:hAnsi="Arial" w:cs="Arial"/>
-                <w:color w:val="000000"/>
-              </w:rPr>
-            </w:pPr>
-          </w:p>
-        </w:tc>
-        <w:tc>
-          <w:tcPr>
-            <w:tcW w:w="480" w:type="dxa"/>
-            <w:tcBorders>
-              <w:top w:val="single" w:sz="4" w:space="0" w:color="auto"/>
-              <w:left w:val="single" w:sz="4" w:space="0" w:color="auto"/>
-              <w:bottom w:val="single" w:sz="4" w:space="0" w:color="auto"/>
-              <w:right w:val="single" w:sz="4" w:space="0" w:color="auto"/>
-            </w:tcBorders>
-            <w:shd w:val="clear" w:color="auto" w:fill="FFFFFF" w:themeFill="background1"/>
-            <w:vAlign w:val="center"/>
-          </w:tcPr>
-          <w:p>
-            <w:pPr>
-              <w:spacing w:after="0"/>
-              <w:jc w:val="center"/>
-              <w:rPr>
-                <w:rFonts w:ascii="Arial" w:hAnsi="Arial" w:cs="Arial"/>
-                <w:color w:val="000000"/>
-              </w:rPr>
-            </w:pPr>
-          </w:p>
-        </w:tc>
-        <w:tc>
-          <w:tcPr>
-            <w:tcW w:w="481" w:type="dxa"/>
-            <w:tcBorders>
-              <w:top w:val="single" w:sz="4" w:space="0" w:color="auto"/>
-              <w:left w:val="single" w:sz="4" w:space="0" w:color="auto"/>
-              <w:bottom w:val="single" w:sz="4" w:space="0" w:color="auto"/>
-              <w:right w:val="single" w:sz="4" w:space="0" w:color="auto"/>
-            </w:tcBorders>
-            <w:shd w:val="clear" w:color="auto" w:fill="FFFFFF" w:themeFill="background1"/>
-            <w:vAlign w:val="center"/>
-          </w:tcPr>
-          <w:p>
-            <w:pPr>
-              <w:spacing w:after="0"/>
-              <w:jc w:val="center"/>
-              <w:rPr>
-                <w:rFonts w:ascii="Arial" w:hAnsi="Arial" w:cs="Arial"/>
-                <w:color w:val="000000"/>
-              </w:rPr>
-            </w:pPr>
-          </w:p>
-        </w:tc>
-        <w:tc>
-          <w:tcPr>
-            <w:tcW w:w="480" w:type="dxa"/>
-            <w:tcBorders>
-              <w:top w:val="single" w:sz="4" w:space="0" w:color="auto"/>
-              <w:left w:val="single" w:sz="4" w:space="0" w:color="auto"/>
-              <w:bottom w:val="single" w:sz="4" w:space="0" w:color="auto"/>
-              <w:right w:val="single" w:sz="4" w:space="0" w:color="auto"/>
-            </w:tcBorders>
-            <w:shd w:val="clear" w:color="auto" w:fill="FFFFFF" w:themeFill="background1"/>
-            <w:vAlign w:val="center"/>
-          </w:tcPr>
-          <w:p>
-            <w:pPr>
-              <w:spacing w:after="0"/>
-              <w:jc w:val="center"/>
-              <w:rPr>
-                <w:rFonts w:ascii="Arial" w:hAnsi="Arial" w:cs="Arial"/>
-                <w:color w:val="000000"/>
-              </w:rPr>
-            </w:pPr>
-          </w:p>
-        </w:tc>
-        <w:tc>
-          <w:tcPr>
-            <w:tcW w:w="481" w:type="dxa"/>
-            <w:tcBorders>
-              <w:top w:val="single" w:sz="4" w:space="0" w:color="auto"/>
-              <w:left w:val="single" w:sz="4" w:space="0" w:color="auto"/>
-              <w:bottom w:val="single" w:sz="4" w:space="0" w:color="auto"/>
-              <w:right w:val="single" w:sz="4" w:space="0" w:color="auto"/>
-            </w:tcBorders>
-            <w:shd w:val="clear" w:color="auto" w:fill="FFFFFF" w:themeFill="background1"/>
-            <w:vAlign w:val="center"/>
-          </w:tcPr>
-          <w:p>
-            <w:pPr>
-              <w:spacing w:after="0"/>
-              <w:jc w:val="center"/>
-              <w:rPr>
-                <w:rFonts w:ascii="Arial" w:hAnsi="Arial" w:cs="Arial"/>
-                <w:color w:val="000000"/>
-              </w:rPr>
-            </w:pPr>
-          </w:p>
-        </w:tc>
-        <w:tc>
-          <w:tcPr>
-            <w:tcW w:w="480" w:type="dxa"/>
-            <w:tcBorders>
-              <w:top w:val="single" w:sz="4" w:space="0" w:color="auto"/>
-              <w:left w:val="single" w:sz="4" w:space="0" w:color="auto"/>
-              <w:bottom w:val="single" w:sz="4" w:space="0" w:color="auto"/>
-              <w:right w:val="single" w:sz="4" w:space="0" w:color="auto"/>
-            </w:tcBorders>
-            <w:shd w:val="clear" w:color="auto" w:fill="FFFFFF" w:themeFill="background1"/>
-            <w:vAlign w:val="center"/>
-          </w:tcPr>
-          <w:p>
-            <w:pPr>
-              <w:spacing w:after="0"/>
-              <w:jc w:val="center"/>
-              <w:rPr>
-                <w:rFonts w:ascii="Arial" w:hAnsi="Arial" w:cs="Arial"/>
-                <w:color w:val="000000"/>
-              </w:rPr>
-            </w:pPr>
-          </w:p>
-        </w:tc>
-        <w:tc>
-          <w:tcPr>
-            <w:tcW w:w="481" w:type="dxa"/>
-            <w:tcBorders>
-              <w:top w:val="single" w:sz="4" w:space="0" w:color="auto"/>
-              <w:left w:val="single" w:sz="4" w:space="0" w:color="auto"/>
-              <w:bottom w:val="single" w:sz="4" w:space="0" w:color="auto"/>
-              <w:right w:val="single" w:sz="4" w:space="0" w:color="auto"/>
-            </w:tcBorders>
-            <w:shd w:val="clear" w:color="auto" w:fill="FFFFFF" w:themeFill="background1"/>
-            <w:vAlign w:val="center"/>
-          </w:tcPr>
-          <w:p>
-            <w:pPr>
-              <w:spacing w:after="0"/>
-              <w:jc w:val="center"/>
-              <w:rPr>
-                <w:rFonts w:ascii="Arial" w:hAnsi="Arial" w:cs="Arial"/>
-                <w:color w:val="000000"/>
-              </w:rPr>
-            </w:pPr>
-          </w:p>
-        </w:tc>
-      </w:tr>
-      <w:tr>
-        <w:trPr>
-          <w:trHeight w:val="274"/>
-        </w:trPr>
-        <w:tc>
-          <w:tcPr>
-            <w:tcW w:w="1129" w:type="dxa"/>
-            <w:vMerge/>
-            <w:tcBorders>
-              <w:left w:val="single" w:sz="4" w:space="0" w:color="auto"/>
-              <w:right w:val="single" w:sz="2" w:space="0" w:color="auto"/>
-            </w:tcBorders>
-            <w:shd w:val="clear" w:color="auto" w:fill="FFFFFF"/>
-            <w:vAlign w:val="center"/>
-          </w:tcPr>
-          <w:p>
-            <w:pPr>
-              <w:spacing w:after="0"/>
-              <w:jc w:val="center"/>
-              <w:rPr>
-                <w:rFonts w:ascii="Arial" w:hAnsi="Arial" w:cs="Arial"/>
-                <w:color w:val="000000"/>
-              </w:rPr>
-            </w:pPr>
-          </w:p>
-        </w:tc>
-        <w:tc>
-          <w:tcPr>
-            <w:tcW w:w="5035" w:type="dxa"/>
-            <w:tcBorders>
-              <w:top w:val="single" w:sz="2" w:space="0" w:color="auto"/>
-              <w:left w:val="single" w:sz="2" w:space="0" w:color="auto"/>
-              <w:bottom w:val="single" w:sz="2" w:space="0" w:color="auto"/>
-              <w:right w:val="single" w:sz="4" w:space="0" w:color="auto"/>
-            </w:tcBorders>
-            <w:shd w:val="clear" w:color="auto" w:fill="FFFFFF"/>
-            <w:vAlign w:val="center"/>
-          </w:tcPr>
-          <w:p>
-            <w:pPr>
-              <w:pStyle w:val="Prrafodelista"/>
-              <w:spacing w:after="0" w:line="240" w:lineRule="auto"/>
-              <w:ind w:left="170"/>
-              <w:jc w:val="both"/>
-              <w:rPr>
-                <w:rFonts w:ascii="Arial" w:hAnsi="Arial" w:cs="Arial"/>
-                <w:sz w:val="24"/>
-                <w:szCs w:val="24"/>
-              </w:rPr>
-            </w:pPr>
-            <w:r>
-              <w:rPr>
-                <w:rFonts w:ascii="Arial" w:hAnsi="Arial" w:cs="Arial"/>
-                <w:sz w:val="24"/>
-                <w:szCs w:val="24"/>
-              </w:rPr>
-              <w:t>Ejecución de las pruebas</w:t>
-            </w:r>
-          </w:p>
-          <w:p>
-            <w:pPr>
-              <w:pStyle w:val="Prrafodelista"/>
-              <w:spacing w:after="0" w:line="240" w:lineRule="auto"/>
-              <w:ind w:left="170"/>
-              <w:jc w:val="both"/>
-              <w:rPr>
-                <w:rFonts w:ascii="Arial" w:hAnsi="Arial" w:cs="Arial"/>
-              </w:rPr>
-            </w:pPr>
-          </w:p>
-        </w:tc>
-        <w:tc>
-          <w:tcPr>
-            <w:tcW w:w="480" w:type="dxa"/>
-            <w:tcBorders>
-              <w:top w:val="single" w:sz="4" w:space="0" w:color="auto"/>
-              <w:left w:val="single" w:sz="4" w:space="0" w:color="auto"/>
-              <w:bottom w:val="single" w:sz="4" w:space="0" w:color="auto"/>
-              <w:right w:val="single" w:sz="4" w:space="0" w:color="auto"/>
-            </w:tcBorders>
-            <w:shd w:val="clear" w:color="auto" w:fill="FFFFFF" w:themeFill="background1"/>
-            <w:vAlign w:val="center"/>
-          </w:tcPr>
-          <w:p>
-            <w:pPr>
-              <w:spacing w:after="0"/>
-              <w:jc w:val="center"/>
-              <w:rPr>
-                <w:rFonts w:ascii="Arial" w:hAnsi="Arial" w:cs="Arial"/>
-                <w:color w:val="000000"/>
-              </w:rPr>
-            </w:pPr>
-          </w:p>
-        </w:tc>
-        <w:tc>
-          <w:tcPr>
-            <w:tcW w:w="481" w:type="dxa"/>
-            <w:tcBorders>
-              <w:top w:val="single" w:sz="4" w:space="0" w:color="auto"/>
-              <w:left w:val="single" w:sz="4" w:space="0" w:color="auto"/>
-              <w:bottom w:val="single" w:sz="4" w:space="0" w:color="auto"/>
-              <w:right w:val="single" w:sz="4" w:space="0" w:color="auto"/>
-            </w:tcBorders>
-            <w:shd w:val="clear" w:color="auto" w:fill="FFFFFF" w:themeFill="background1"/>
-            <w:vAlign w:val="center"/>
-          </w:tcPr>
-          <w:p>
-            <w:pPr>
-              <w:spacing w:after="0"/>
-              <w:jc w:val="center"/>
-              <w:rPr>
-                <w:rFonts w:ascii="Arial" w:hAnsi="Arial" w:cs="Arial"/>
-                <w:color w:val="000000"/>
-              </w:rPr>
-            </w:pPr>
-          </w:p>
-        </w:tc>
-        <w:tc>
-          <w:tcPr>
-            <w:tcW w:w="480" w:type="dxa"/>
-            <w:tcBorders>
-              <w:top w:val="single" w:sz="4" w:space="0" w:color="auto"/>
-              <w:left w:val="single" w:sz="4" w:space="0" w:color="auto"/>
-              <w:bottom w:val="single" w:sz="4" w:space="0" w:color="auto"/>
-              <w:right w:val="single" w:sz="4" w:space="0" w:color="auto"/>
-            </w:tcBorders>
-            <w:shd w:val="clear" w:color="auto" w:fill="FFFFFF" w:themeFill="background1"/>
-            <w:vAlign w:val="center"/>
-          </w:tcPr>
-          <w:p>
-            <w:pPr>
-              <w:spacing w:after="0"/>
-              <w:jc w:val="center"/>
-              <w:rPr>
-                <w:rFonts w:ascii="Arial" w:hAnsi="Arial" w:cs="Arial"/>
-                <w:color w:val="000000"/>
-              </w:rPr>
-            </w:pPr>
-          </w:p>
-        </w:tc>
-        <w:tc>
-          <w:tcPr>
-            <w:tcW w:w="481" w:type="dxa"/>
-            <w:tcBorders>
-              <w:top w:val="single" w:sz="4" w:space="0" w:color="auto"/>
-              <w:left w:val="single" w:sz="4" w:space="0" w:color="auto"/>
-              <w:bottom w:val="single" w:sz="4" w:space="0" w:color="auto"/>
-              <w:right w:val="single" w:sz="4" w:space="0" w:color="auto"/>
-            </w:tcBorders>
-            <w:shd w:val="clear" w:color="auto" w:fill="FFFFFF" w:themeFill="background1"/>
-            <w:vAlign w:val="center"/>
-          </w:tcPr>
-          <w:p>
-            <w:pPr>
-              <w:spacing w:after="0"/>
-              <w:jc w:val="center"/>
-              <w:rPr>
-                <w:rFonts w:ascii="Arial" w:hAnsi="Arial" w:cs="Arial"/>
-                <w:color w:val="000000"/>
-              </w:rPr>
-            </w:pPr>
-          </w:p>
-        </w:tc>
-        <w:tc>
-          <w:tcPr>
-            <w:tcW w:w="480" w:type="dxa"/>
-            <w:tcBorders>
-              <w:top w:val="single" w:sz="4" w:space="0" w:color="auto"/>
-              <w:left w:val="single" w:sz="4" w:space="0" w:color="auto"/>
-              <w:bottom w:val="single" w:sz="4" w:space="0" w:color="auto"/>
-              <w:right w:val="single" w:sz="4" w:space="0" w:color="auto"/>
-            </w:tcBorders>
-            <w:shd w:val="clear" w:color="auto" w:fill="FFFFFF" w:themeFill="background1"/>
-            <w:vAlign w:val="center"/>
-          </w:tcPr>
-          <w:p>
-            <w:pPr>
-              <w:spacing w:after="0"/>
-              <w:jc w:val="center"/>
-              <w:rPr>
-                <w:rFonts w:ascii="Arial" w:hAnsi="Arial" w:cs="Arial"/>
-                <w:color w:val="000000"/>
-              </w:rPr>
-            </w:pPr>
-          </w:p>
-        </w:tc>
-        <w:tc>
-          <w:tcPr>
-            <w:tcW w:w="481" w:type="dxa"/>
-            <w:tcBorders>
-              <w:top w:val="single" w:sz="4" w:space="0" w:color="auto"/>
-              <w:left w:val="single" w:sz="4" w:space="0" w:color="auto"/>
-              <w:bottom w:val="single" w:sz="4" w:space="0" w:color="auto"/>
-              <w:right w:val="single" w:sz="4" w:space="0" w:color="auto"/>
-            </w:tcBorders>
-            <w:shd w:val="clear" w:color="auto" w:fill="FFFFFF" w:themeFill="background1"/>
-            <w:vAlign w:val="center"/>
-          </w:tcPr>
-          <w:p>
-            <w:pPr>
-              <w:spacing w:after="0"/>
-              <w:jc w:val="center"/>
-              <w:rPr>
-                <w:rFonts w:ascii="Arial" w:hAnsi="Arial" w:cs="Arial"/>
-                <w:color w:val="000000"/>
-              </w:rPr>
-            </w:pPr>
-          </w:p>
-        </w:tc>
-        <w:tc>
-          <w:tcPr>
-            <w:tcW w:w="480" w:type="dxa"/>
-            <w:tcBorders>
-              <w:top w:val="single" w:sz="4" w:space="0" w:color="auto"/>
-              <w:left w:val="single" w:sz="4" w:space="0" w:color="auto"/>
-              <w:bottom w:val="single" w:sz="4" w:space="0" w:color="auto"/>
-              <w:right w:val="single" w:sz="4" w:space="0" w:color="auto"/>
-            </w:tcBorders>
-            <w:shd w:val="clear" w:color="auto" w:fill="FFFFFF" w:themeFill="background1"/>
-            <w:vAlign w:val="center"/>
-          </w:tcPr>
-          <w:p>
-            <w:pPr>
-              <w:spacing w:after="0"/>
-              <w:jc w:val="center"/>
-              <w:rPr>
-                <w:rFonts w:ascii="Arial" w:hAnsi="Arial" w:cs="Arial"/>
-                <w:color w:val="000000"/>
-              </w:rPr>
-            </w:pPr>
-          </w:p>
-        </w:tc>
-        <w:tc>
-          <w:tcPr>
-            <w:tcW w:w="481" w:type="dxa"/>
-            <w:tcBorders>
-              <w:top w:val="single" w:sz="4" w:space="0" w:color="auto"/>
-              <w:left w:val="single" w:sz="4" w:space="0" w:color="auto"/>
-              <w:bottom w:val="single" w:sz="4" w:space="0" w:color="auto"/>
-              <w:right w:val="single" w:sz="4" w:space="0" w:color="auto"/>
-            </w:tcBorders>
-            <w:shd w:val="clear" w:color="auto" w:fill="FFFFFF" w:themeFill="background1"/>
-            <w:vAlign w:val="center"/>
-          </w:tcPr>
-          <w:p>
-            <w:pPr>
-              <w:spacing w:after="0"/>
-              <w:jc w:val="center"/>
-              <w:rPr>
-                <w:rFonts w:ascii="Arial" w:hAnsi="Arial" w:cs="Arial"/>
-                <w:color w:val="000000"/>
-              </w:rPr>
-            </w:pPr>
-          </w:p>
-        </w:tc>
-        <w:tc>
-          <w:tcPr>
-            <w:tcW w:w="480" w:type="dxa"/>
-            <w:tcBorders>
-              <w:top w:val="single" w:sz="4" w:space="0" w:color="auto"/>
-              <w:left w:val="single" w:sz="4" w:space="0" w:color="auto"/>
-              <w:bottom w:val="single" w:sz="4" w:space="0" w:color="auto"/>
-              <w:right w:val="single" w:sz="4" w:space="0" w:color="auto"/>
-            </w:tcBorders>
-            <w:shd w:val="clear" w:color="auto" w:fill="FFFFFF" w:themeFill="background1"/>
-            <w:vAlign w:val="center"/>
-          </w:tcPr>
-          <w:p>
-            <w:pPr>
-              <w:spacing w:after="0"/>
-              <w:jc w:val="center"/>
-              <w:rPr>
-                <w:rFonts w:ascii="Arial" w:hAnsi="Arial" w:cs="Arial"/>
-                <w:color w:val="000000"/>
-              </w:rPr>
-            </w:pPr>
-          </w:p>
-        </w:tc>
-        <w:tc>
-          <w:tcPr>
-            <w:tcW w:w="481" w:type="dxa"/>
-            <w:tcBorders>
-              <w:top w:val="single" w:sz="4" w:space="0" w:color="auto"/>
-              <w:left w:val="single" w:sz="4" w:space="0" w:color="auto"/>
-              <w:bottom w:val="single" w:sz="4" w:space="0" w:color="auto"/>
-              <w:right w:val="single" w:sz="4" w:space="0" w:color="auto"/>
-            </w:tcBorders>
-            <w:shd w:val="clear" w:color="auto" w:fill="FFFFFF" w:themeFill="background1"/>
-            <w:vAlign w:val="center"/>
-          </w:tcPr>
-          <w:p>
-            <w:pPr>
-              <w:spacing w:after="0"/>
-              <w:jc w:val="center"/>
-              <w:rPr>
-                <w:rFonts w:ascii="Arial" w:hAnsi="Arial" w:cs="Arial"/>
-                <w:color w:val="000000"/>
-              </w:rPr>
-            </w:pPr>
-          </w:p>
-        </w:tc>
-        <w:tc>
-          <w:tcPr>
-            <w:tcW w:w="480" w:type="dxa"/>
-            <w:tcBorders>
-              <w:top w:val="single" w:sz="4" w:space="0" w:color="auto"/>
-              <w:left w:val="single" w:sz="4" w:space="0" w:color="auto"/>
-              <w:bottom w:val="single" w:sz="4" w:space="0" w:color="auto"/>
-              <w:right w:val="single" w:sz="4" w:space="0" w:color="auto"/>
-            </w:tcBorders>
-            <w:shd w:val="clear" w:color="auto" w:fill="8EAADB" w:themeFill="accent1" w:themeFillTint="99"/>
-            <w:vAlign w:val="center"/>
-          </w:tcPr>
-          <w:p>
-            <w:pPr>
-              <w:spacing w:after="0"/>
-              <w:jc w:val="center"/>
-              <w:rPr>
-                <w:rFonts w:ascii="Arial" w:hAnsi="Arial" w:cs="Arial"/>
-                <w:color w:val="000000"/>
-              </w:rPr>
-            </w:pPr>
-          </w:p>
-        </w:tc>
-        <w:tc>
-          <w:tcPr>
-            <w:tcW w:w="481" w:type="dxa"/>
-            <w:tcBorders>
-              <w:top w:val="single" w:sz="4" w:space="0" w:color="auto"/>
-              <w:left w:val="single" w:sz="4" w:space="0" w:color="auto"/>
-              <w:bottom w:val="single" w:sz="4" w:space="0" w:color="auto"/>
-              <w:right w:val="single" w:sz="4" w:space="0" w:color="auto"/>
-            </w:tcBorders>
-            <w:shd w:val="clear" w:color="auto" w:fill="8EAADB" w:themeFill="accent1" w:themeFillTint="99"/>
-            <w:vAlign w:val="center"/>
-          </w:tcPr>
-          <w:p>
-            <w:pPr>
-              <w:spacing w:after="0"/>
-              <w:jc w:val="center"/>
-              <w:rPr>
-                <w:rFonts w:ascii="Arial" w:hAnsi="Arial" w:cs="Arial"/>
-                <w:color w:val="000000"/>
-              </w:rPr>
-            </w:pPr>
-          </w:p>
-        </w:tc>
-        <w:tc>
-          <w:tcPr>
-            <w:tcW w:w="480" w:type="dxa"/>
-            <w:tcBorders>
-              <w:top w:val="single" w:sz="4" w:space="0" w:color="auto"/>
-              <w:left w:val="single" w:sz="4" w:space="0" w:color="auto"/>
-              <w:bottom w:val="single" w:sz="4" w:space="0" w:color="auto"/>
-              <w:right w:val="single" w:sz="4" w:space="0" w:color="auto"/>
-            </w:tcBorders>
-            <w:shd w:val="clear" w:color="auto" w:fill="8EAADB" w:themeFill="accent1" w:themeFillTint="99"/>
-            <w:vAlign w:val="center"/>
-          </w:tcPr>
-          <w:p>
-            <w:pPr>
-              <w:spacing w:after="0"/>
-              <w:jc w:val="center"/>
-              <w:rPr>
-                <w:rFonts w:ascii="Arial" w:hAnsi="Arial" w:cs="Arial"/>
-                <w:color w:val="000000"/>
-              </w:rPr>
-            </w:pPr>
-          </w:p>
-        </w:tc>
-        <w:tc>
-          <w:tcPr>
-            <w:tcW w:w="481" w:type="dxa"/>
-            <w:tcBorders>
-              <w:top w:val="single" w:sz="4" w:space="0" w:color="auto"/>
-              <w:left w:val="single" w:sz="4" w:space="0" w:color="auto"/>
-              <w:bottom w:val="single" w:sz="4" w:space="0" w:color="auto"/>
-              <w:right w:val="single" w:sz="4" w:space="0" w:color="auto"/>
-            </w:tcBorders>
-            <w:shd w:val="clear" w:color="auto" w:fill="8EAADB" w:themeFill="accent1" w:themeFillTint="99"/>
-            <w:vAlign w:val="center"/>
-          </w:tcPr>
-          <w:p>
-            <w:pPr>
-              <w:spacing w:after="0"/>
-              <w:jc w:val="center"/>
-              <w:rPr>
-                <w:rFonts w:ascii="Arial" w:hAnsi="Arial" w:cs="Arial"/>
-                <w:color w:val="000000"/>
-              </w:rPr>
-            </w:pPr>
-          </w:p>
-        </w:tc>
-        <w:tc>
-          <w:tcPr>
-            <w:tcW w:w="480" w:type="dxa"/>
-            <w:tcBorders>
-              <w:top w:val="single" w:sz="4" w:space="0" w:color="auto"/>
-              <w:left w:val="single" w:sz="4" w:space="0" w:color="auto"/>
-              <w:bottom w:val="single" w:sz="4" w:space="0" w:color="auto"/>
-              <w:right w:val="single" w:sz="4" w:space="0" w:color="auto"/>
-            </w:tcBorders>
-            <w:shd w:val="clear" w:color="auto" w:fill="FFFFFF" w:themeFill="background1"/>
-            <w:vAlign w:val="center"/>
-          </w:tcPr>
-          <w:p>
-            <w:pPr>
-              <w:spacing w:after="0"/>
-              <w:jc w:val="center"/>
-              <w:rPr>
-                <w:rFonts w:ascii="Arial" w:hAnsi="Arial" w:cs="Arial"/>
-                <w:color w:val="000000"/>
-              </w:rPr>
-            </w:pPr>
-          </w:p>
-        </w:tc>
-        <w:tc>
-          <w:tcPr>
-            <w:tcW w:w="481" w:type="dxa"/>
-            <w:tcBorders>
-              <w:top w:val="single" w:sz="4" w:space="0" w:color="auto"/>
-              <w:left w:val="single" w:sz="4" w:space="0" w:color="auto"/>
-              <w:bottom w:val="single" w:sz="4" w:space="0" w:color="auto"/>
-              <w:right w:val="single" w:sz="4" w:space="0" w:color="auto"/>
-            </w:tcBorders>
-            <w:shd w:val="clear" w:color="auto" w:fill="FFFFFF" w:themeFill="background1"/>
-            <w:vAlign w:val="center"/>
-          </w:tcPr>
-          <w:p>
-            <w:pPr>
-              <w:spacing w:after="0"/>
-              <w:jc w:val="center"/>
-              <w:rPr>
-                <w:rFonts w:ascii="Arial" w:hAnsi="Arial" w:cs="Arial"/>
-                <w:color w:val="000000"/>
-              </w:rPr>
-            </w:pPr>
-          </w:p>
-        </w:tc>
-      </w:tr>
-      <w:tr>
-        <w:trPr>
-          <w:trHeight w:val="274"/>
-        </w:trPr>
-        <w:tc>
-          <w:tcPr>
-            <w:tcW w:w="13852" w:type="dxa"/>
-            <w:gridSpan w:val="18"/>
-            <w:tcBorders>
-              <w:top w:val="single" w:sz="4" w:space="0" w:color="auto"/>
-              <w:left w:val="nil"/>
-              <w:bottom w:val="nil"/>
-              <w:right w:val="nil"/>
-            </w:tcBorders>
-            <w:shd w:val="clear" w:color="auto" w:fill="FFFFFF"/>
-            <w:vAlign w:val="center"/>
-          </w:tcPr>
-          <w:p>
-            <w:pPr>
-              <w:spacing w:after="0" w:line="240" w:lineRule="auto"/>
-              <w:jc w:val="center"/>
-              <w:rPr>
-                <w:rFonts w:ascii="Arial" w:hAnsi="Arial" w:cs="Arial"/>
-                <w:b/>
-                <w:color w:val="000000"/>
-              </w:rPr>
-            </w:pPr>
-            <w:r>
-              <w:rPr>
-                <w:rFonts w:ascii="Arial" w:hAnsi="Arial" w:cs="Arial"/>
-                <w:b/>
-                <w:color w:val="000000"/>
-              </w:rPr>
-              <w:t>Fuente: Elaboración propia 2019</w:t>
-            </w:r>
-          </w:p>
-        </w:tc>
-      </w:tr>
-    </w:tbl>
-    <w:p/>
-    <w:p/>
-    <w:p/>
-    <w:p/>
-    <w:p/>
-    <w:p/>
-    <w:p/>
-    <w:p/>
     <w:p>
       <w:pPr>
         <w:pStyle w:val="Default"/>
@@ -19289,6 +16881,8 @@
           <w:docGrid w:linePitch="360"/>
         </w:sectPr>
       </w:pPr>
+      <w:bookmarkStart w:id="0" w:name="_GoBack"/>
+      <w:bookmarkEnd w:id="0"/>
     </w:p>
     <w:p>
       <w:pPr>
@@ -26672,7 +24266,7 @@
 </file>
 
 <file path=customXml/itemProps1.xml><?xml version="1.0" encoding="utf-8"?>
-<ds:datastoreItem xmlns:ds="http://schemas.openxmlformats.org/officeDocument/2006/customXml" ds:itemID="{046598F5-BED2-421E-B887-C55894CDAFE3}">
+<ds:datastoreItem xmlns:ds="http://schemas.openxmlformats.org/officeDocument/2006/customXml" ds:itemID="{6A1DCE4F-0FDB-4C58-8904-36D0112D99E2}">
   <ds:schemaRefs>
     <ds:schemaRef ds:uri="http://schemas.openxmlformats.org/officeDocument/2006/bibliography"/>
   </ds:schemaRefs>

</xml_diff>